<commit_message>
modified text RescueRobots.docx and ResqueRobotsForNN.pptx template
</commit_message>
<xml_diff>
--- a/RescueRobots.docx
+++ b/RescueRobots.docx
@@ -320,14 +320,27 @@
       <w:r>
         <w:t xml:space="preserve"> </w:t>
       </w:r>
-      <w:fldSimple w:instr=" SEQ Таблица \* ARABIC ">
-        <w:r>
-          <w:rPr>
-            <w:noProof/>
-          </w:rPr>
-          <w:t>1</w:t>
-        </w:r>
-      </w:fldSimple>
+      <w:r>
+        <w:fldChar w:fldCharType="begin"/>
+      </w:r>
+      <w:r>
+        <w:instrText xml:space="preserve"> SEQ Таблица \* ARABIC </w:instrText>
+      </w:r>
+      <w:r>
+        <w:fldChar w:fldCharType="separate"/>
+      </w:r>
+      <w:r>
+        <w:rPr>
+          <w:noProof/>
+        </w:rPr>
+        <w:t>1</w:t>
+      </w:r>
+      <w:r>
+        <w:rPr>
+          <w:noProof/>
+        </w:rPr>
+        <w:fldChar w:fldCharType="end"/>
+      </w:r>
       <w:bookmarkEnd w:id="0"/>
     </w:p>
     <w:tbl>
@@ -2003,6 +2016,7 @@
       <w:r>
         <w:rPr>
           <w:noProof/>
+          <w:lang w:val="ru-RU" w:eastAsia="ru-RU"/>
         </w:rPr>
         <w:drawing>
           <wp:inline distT="0" distB="0" distL="0" distR="0">
@@ -3079,6 +3093,7 @@
       <w:r>
         <w:rPr>
           <w:noProof/>
+          <w:lang w:val="ru-RU" w:eastAsia="ru-RU"/>
         </w:rPr>
         <w:lastRenderedPageBreak/>
         <w:drawing>
@@ -3264,6 +3279,7 @@
       <w:r>
         <w:rPr>
           <w:noProof/>
+          <w:lang w:val="ru-RU" w:eastAsia="ru-RU"/>
         </w:rPr>
         <w:drawing>
           <wp:inline distT="0" distB="0" distL="0" distR="0" wp14:anchorId="0AC4E696" wp14:editId="3ECEC901">
@@ -3476,6 +3492,7 @@
       <w:r>
         <w:rPr>
           <w:noProof/>
+          <w:lang w:val="ru-RU" w:eastAsia="ru-RU"/>
         </w:rPr>
         <w:drawing>
           <wp:inline distT="0" distB="0" distL="0" distR="0" wp14:anchorId="34ECF4DE" wp14:editId="017AA798">
@@ -3958,6 +3975,7 @@
       <w:r>
         <w:rPr>
           <w:noProof/>
+          <w:lang w:val="ru-RU" w:eastAsia="ru-RU"/>
         </w:rPr>
         <w:lastRenderedPageBreak/>
         <w:drawing>
@@ -4226,6 +4244,7 @@
       <w:r>
         <w:rPr>
           <w:noProof/>
+          <w:lang w:val="ru-RU" w:eastAsia="ru-RU"/>
         </w:rPr>
         <w:lastRenderedPageBreak/>
         <w:drawing>
@@ -4425,6 +4444,7 @@
       <w:r>
         <w:rPr>
           <w:noProof/>
+          <w:lang w:val="ru-RU" w:eastAsia="ru-RU"/>
         </w:rPr>
         <w:drawing>
           <wp:inline distT="0" distB="0" distL="0" distR="0">
@@ -5390,6 +5410,7 @@
       <w:r>
         <w:rPr>
           <w:noProof/>
+          <w:lang w:val="ru-RU" w:eastAsia="ru-RU"/>
         </w:rPr>
         <w:drawing>
           <wp:inline distT="0" distB="0" distL="0" distR="0">
@@ -5456,6 +5477,13 @@
     </w:p>
     <w:p>
       <w:pPr>
+        <w:rPr>
+          <w:lang w:val="ru-RU"/>
+        </w:rPr>
+      </w:pPr>
+    </w:p>
+    <w:p>
+      <w:pPr>
         <w:ind w:firstLine="0"/>
         <w:rPr>
           <w:lang w:val="ru-RU"/>
@@ -5572,7 +5600,19 @@
         <w:rPr>
           <w:lang w:val="ru-RU"/>
         </w:rPr>
-        <w:t>Так как роботы-рабочие играют наибольшую роль в спасении людей из опасных зон платформы, являются очень сложными и дорогими, обладает меньшей избыточностью по сравнению с роботами разведчиками, необходимо максимально обезопасить их от вых</w:t>
+        <w:t>Так как роботы-рабочие играют большую роль в спасении людей из опасных зон платформы, являются очень сложными и дорогими, облада</w:t>
+      </w:r>
+      <w:r>
+        <w:rPr>
+          <w:lang w:val="ru-RU"/>
+        </w:rPr>
+        <w:t>ю</w:t>
+      </w:r>
+      <w:r>
+        <w:rPr>
+          <w:lang w:val="ru-RU"/>
+        </w:rPr>
+        <w:t>т меньшей избыточностью по сравнению с роботами разведчиками, необходимо максимально обезопасить их от вых</w:t>
       </w:r>
       <w:r>
         <w:rPr>
@@ -5662,7 +5702,6 @@
     </w:p>
     <w:p>
       <w:pPr>
-        <w:ind w:firstLine="0"/>
         <w:rPr>
           <w:lang w:val="ru-RU"/>
         </w:rPr>
@@ -5713,13 +5752,19 @@
         <w:rPr>
           <w:lang w:val="ru-RU"/>
         </w:rPr>
-        <w:t>Средства спуска и подъема роботов на платформу, могут быть аналогичны тем, что и в случае с роботами разведчиками или могут быть те ми же, созданными для перемещения нескольких типов роб</w:t>
-      </w:r>
-      <w:r>
-        <w:rPr>
-          <w:lang w:val="ru-RU"/>
-        </w:rPr>
-        <w:t xml:space="preserve">отов спасательной группировки. </w:t>
+        <w:t xml:space="preserve">Средства спуска и подъема роботов на платформу, могут быть аналогичны тем, что и в случае с роботами разведчиками или могут быть </w:t>
+      </w:r>
+      <w:r>
+        <w:rPr>
+          <w:lang w:val="ru-RU"/>
+        </w:rPr>
+        <w:t>разработаны специально для них</w:t>
+      </w:r>
+      <w:r>
+        <w:rPr>
+          <w:lang w:val="ru-RU"/>
+        </w:rPr>
+        <w:t xml:space="preserve">. </w:t>
       </w:r>
       <w:r>
         <w:rPr>
@@ -5828,19 +5873,20 @@
         <w:rPr>
           <w:lang w:val="ru-RU"/>
         </w:rPr>
-        <w:t xml:space="preserve">. Данный </w:t>
+        <w:t xml:space="preserve">. Данный робот предназначен для предупреждения </w:t>
       </w:r>
       <w:r>
         <w:rPr>
           <w:lang w:val="ru-RU"/>
         </w:rPr>
         <w:lastRenderedPageBreak/>
-        <w:t>робот предназначен для предупреждения обвалов в горной местности. Вверх он поднимается по стропам а вдоль скалы он перемещается с помощью ног. На рисунке 4 приведено изображение этого робота поднимающегося на скалу.</w:t>
+        <w:t>обвалов в горной местности. Вверх он поднимается по стропам а вдоль скалы он перемещается с помощью ног. На рисунке 4 приведено изображение этого робота поднимающегося на скалу.</w:t>
       </w:r>
     </w:p>
     <w:p>
       <w:pPr>
         <w:keepNext/>
+        <w:jc w:val="center"/>
         <w:rPr>
           <w:lang w:val="ru-RU"/>
         </w:rPr>
@@ -5848,11 +5894,12 @@
       <w:r>
         <w:rPr>
           <w:noProof/>
+          <w:lang w:val="ru-RU" w:eastAsia="ru-RU"/>
         </w:rPr>
         <w:drawing>
           <wp:inline distT="0" distB="0" distL="0" distR="0" wp14:anchorId="5C6A3C69" wp14:editId="729C6727">
-            <wp:extent cx="6152515" cy="4612327"/>
-            <wp:effectExtent l="0" t="0" r="635" b="0"/>
+            <wp:extent cx="5857742" cy="4391346"/>
+            <wp:effectExtent l="0" t="0" r="0" b="0"/>
             <wp:docPr id="4" name="Рисунок 4" descr="http://www.dimec.unige.it/pmar/rc_home_file/rc_download/photos/DSCN0089.JPG"/>
             <wp:cNvGraphicFramePr>
               <a:graphicFrameLocks xmlns:a="http://schemas.openxmlformats.org/drawingml/2006/main" noChangeAspect="1"/>
@@ -5882,7 +5929,7 @@
                   <pic:spPr bwMode="auto">
                     <a:xfrm>
                       <a:off x="0" y="0"/>
-                      <a:ext cx="6152515" cy="4612327"/>
+                      <a:ext cx="5854945" cy="4389250"/>
                     </a:xfrm>
                     <a:prstGeom prst="rect">
                       <a:avLst/>
@@ -5904,57 +5951,115 @@
         <w:pStyle w:val="af6"/>
         <w:jc w:val="center"/>
         <w:rPr>
-          <w:lang w:val="ru-RU"/>
-        </w:rPr>
-      </w:pPr>
-      <w:r>
-        <w:rPr>
+          <w:b w:val="0"/>
+          <w:color w:val="auto"/>
+          <w:sz w:val="28"/>
+          <w:szCs w:val="28"/>
+          <w:lang w:val="ru-RU"/>
+        </w:rPr>
+      </w:pPr>
+      <w:r>
+        <w:rPr>
+          <w:b w:val="0"/>
+          <w:color w:val="auto"/>
+          <w:sz w:val="28"/>
+          <w:szCs w:val="28"/>
           <w:lang w:val="ru-RU"/>
         </w:rPr>
         <w:t xml:space="preserve">Рисунок </w:t>
       </w:r>
       <w:r>
+        <w:rPr>
+          <w:b w:val="0"/>
+          <w:color w:val="auto"/>
+          <w:sz w:val="28"/>
+          <w:szCs w:val="28"/>
+        </w:rPr>
         <w:fldChar w:fldCharType="begin"/>
       </w:r>
       <w:r>
         <w:rPr>
+          <w:b w:val="0"/>
+          <w:color w:val="auto"/>
+          <w:sz w:val="28"/>
+          <w:szCs w:val="28"/>
           <w:lang w:val="ru-RU"/>
         </w:rPr>
         <w:instrText xml:space="preserve"> </w:instrText>
       </w:r>
       <w:r>
+        <w:rPr>
+          <w:b w:val="0"/>
+          <w:color w:val="auto"/>
+          <w:sz w:val="28"/>
+          <w:szCs w:val="28"/>
+        </w:rPr>
         <w:instrText>SEQ</w:instrText>
       </w:r>
       <w:r>
         <w:rPr>
+          <w:b w:val="0"/>
+          <w:color w:val="auto"/>
+          <w:sz w:val="28"/>
+          <w:szCs w:val="28"/>
           <w:lang w:val="ru-RU"/>
         </w:rPr>
         <w:instrText xml:space="preserve"> Рисунок \* </w:instrText>
       </w:r>
       <w:r>
+        <w:rPr>
+          <w:b w:val="0"/>
+          <w:color w:val="auto"/>
+          <w:sz w:val="28"/>
+          <w:szCs w:val="28"/>
+        </w:rPr>
         <w:instrText>ARABIC</w:instrText>
       </w:r>
       <w:r>
         <w:rPr>
+          <w:b w:val="0"/>
+          <w:color w:val="auto"/>
+          <w:sz w:val="28"/>
+          <w:szCs w:val="28"/>
           <w:lang w:val="ru-RU"/>
         </w:rPr>
         <w:instrText xml:space="preserve"> </w:instrText>
       </w:r>
       <w:r>
+        <w:rPr>
+          <w:b w:val="0"/>
+          <w:color w:val="auto"/>
+          <w:sz w:val="28"/>
+          <w:szCs w:val="28"/>
+        </w:rPr>
         <w:fldChar w:fldCharType="separate"/>
       </w:r>
       <w:r>
         <w:rPr>
+          <w:b w:val="0"/>
           <w:noProof/>
+          <w:color w:val="auto"/>
+          <w:sz w:val="28"/>
+          <w:szCs w:val="28"/>
           <w:lang w:val="ru-RU"/>
         </w:rPr>
         <w:t>4</w:t>
       </w:r>
       <w:r>
+        <w:rPr>
+          <w:b w:val="0"/>
+          <w:color w:val="auto"/>
+          <w:sz w:val="28"/>
+          <w:szCs w:val="28"/>
+        </w:rPr>
         <w:fldChar w:fldCharType="end"/>
       </w:r>
       <w:r>
         <w:rPr>
+          <w:b w:val="0"/>
+          <w:color w:val="auto"/>
+          <w:sz w:val="28"/>
+          <w:szCs w:val="28"/>
           <w:lang w:val="ru-RU"/>
         </w:rPr>
         <w:t xml:space="preserve"> - </w:t>
@@ -5962,6 +6067,10 @@
       <w:proofErr w:type="spellStart"/>
       <w:r>
         <w:rPr>
+          <w:b w:val="0"/>
+          <w:color w:val="auto"/>
+          <w:sz w:val="28"/>
+          <w:szCs w:val="28"/>
           <w:lang w:val="ru-RU"/>
         </w:rPr>
         <w:t>Roboclimber</w:t>
@@ -6041,7 +6150,19 @@
         <w:rPr>
           <w:lang w:val="ru-RU"/>
         </w:rPr>
-        <w:t xml:space="preserve"> Кроме того во время подъема сильный порыв ветра может ударить робота о платформу или сорвать его со строп. В случае если платформа будет наклонена, у робота могут возникнуть проблемы с подъемом, тросы могут находить под таким углом или на таком расстоянии от земли, что робот не сможет закрепиться на них. В некоторых случаях роботу будет невозможно подняться на борт платформы, так ка он </w:t>
+        <w:t xml:space="preserve"> Кроме того во время подъема сильный порыв ветра может ударить робота о платформу или сорвать его со строп. В случае если платформа будет наклонена, у робота могут возникнуть проблемы с подъемом, тросы могут находить под таким углом или на таком расстоянии от земли, что робот не сможет закрепиться на них. В некоторых случаях роботу будет невозможно подняться на борт платформы, так ка</w:t>
+      </w:r>
+      <w:r>
+        <w:rPr>
+          <w:lang w:val="ru-RU"/>
+        </w:rPr>
+        <w:t>к</w:t>
+      </w:r>
+      <w:r>
+        <w:rPr>
+          <w:lang w:val="ru-RU"/>
+        </w:rPr>
+        <w:t xml:space="preserve"> он </w:t>
       </w:r>
       <w:r>
         <w:rPr>
@@ -7023,6 +7144,7 @@
       <w:r>
         <w:rPr>
           <w:noProof/>
+          <w:lang w:val="ru-RU" w:eastAsia="ru-RU"/>
         </w:rPr>
         <w:drawing>
           <wp:inline distT="0" distB="0" distL="0" distR="0">
@@ -7506,21 +7628,33 @@
         </w:rPr>
         <w:t xml:space="preserve"> транспортный, желательно предусмотреть жёсткую стыковку этих двух средств. </w:t>
       </w:r>
-      <w:proofErr w:type="gramStart"/>
-      <w:r>
-        <w:rPr>
-          <w:szCs w:val="28"/>
-          <w:lang w:val="ru-RU"/>
-        </w:rPr>
-        <w:t>Возможно</w:t>
-      </w:r>
-      <w:proofErr w:type="gramEnd"/>
-      <w:r>
-        <w:rPr>
-          <w:szCs w:val="28"/>
-          <w:lang w:val="ru-RU"/>
-        </w:rPr>
-        <w:t xml:space="preserve"> здесь иметь возможность входа малого транспортного внутрь специального стыковочного шлюза большого робота. Для этого роботы должны быть снабжены дополнительными датчиками для оперативного проведения стыковки.</w:t>
+      <w:r>
+        <w:rPr>
+          <w:szCs w:val="28"/>
+          <w:lang w:val="ru-RU"/>
+        </w:rPr>
+        <w:t>З</w:t>
+      </w:r>
+      <w:r>
+        <w:rPr>
+          <w:szCs w:val="28"/>
+          <w:lang w:val="ru-RU"/>
+        </w:rPr>
+        <w:t>десь</w:t>
+      </w:r>
+      <w:r>
+        <w:rPr>
+          <w:szCs w:val="28"/>
+          <w:lang w:val="ru-RU"/>
+        </w:rPr>
+        <w:t xml:space="preserve"> стоит</w:t>
+      </w:r>
+      <w:r>
+        <w:rPr>
+          <w:szCs w:val="28"/>
+          <w:lang w:val="ru-RU"/>
+        </w:rPr>
+        <w:t xml:space="preserve"> иметь возможность входа малого транспортного внутрь специального стыковочного шлюза большого робота. Для этого роботы должны быть снабжены дополнительными датчиками для оперативного проведения стыковки.</w:t>
       </w:r>
     </w:p>
     <w:p>
@@ -7726,21 +7860,31 @@
         <w:rPr>
           <w:lang w:val="ru-RU"/>
         </w:rPr>
-        <w:t xml:space="preserve">-перегрузчики получают сигнал начала работы, и выдвигаются на позиции вокруг платформы, выполняют функцию мониторов, ожидая развития ситуации на платформе. Если авария не </w:t>
-      </w:r>
-      <w:proofErr w:type="gramStart"/>
-      <w:r>
-        <w:rPr>
-          <w:lang w:val="ru-RU"/>
-        </w:rPr>
-        <w:t>происходит группировке подается</w:t>
-      </w:r>
-      <w:proofErr w:type="gramEnd"/>
-      <w:r>
-        <w:rPr>
-          <w:lang w:val="ru-RU"/>
-        </w:rPr>
-        <w:t xml:space="preserve"> сигнал свернуть группировку, роботы-перегрузчики также действуют в соответствии с этой командой.</w:t>
+        <w:t>-перегрузчики получают сигнал начала работы, и выдвигаются на позиции вокруг платформы, выполняют функцию мониторов, ожидая развития ситуации на платформе. Если авария не происходит</w:t>
+      </w:r>
+      <w:r>
+        <w:rPr>
+          <w:lang w:val="ru-RU"/>
+        </w:rPr>
+        <w:t>,</w:t>
+      </w:r>
+      <w:r>
+        <w:rPr>
+          <w:lang w:val="ru-RU"/>
+        </w:rPr>
+        <w:t xml:space="preserve"> </w:t>
+      </w:r>
+      <w:r>
+        <w:rPr>
+          <w:lang w:val="ru-RU"/>
+        </w:rPr>
+        <w:t>роботам</w:t>
+      </w:r>
+      <w:r>
+        <w:rPr>
+          <w:lang w:val="ru-RU"/>
+        </w:rPr>
+        <w:t xml:space="preserve"> подается сигнал свернуть группировку, роботы-перегрузчики также действуют в соответствии с этой командой.</w:t>
       </w:r>
     </w:p>
     <w:p>
@@ -7755,14 +7899,12 @@
         </w:rPr>
         <w:t xml:space="preserve">Если происходит развитие </w:t>
       </w:r>
-      <w:proofErr w:type="gramStart"/>
-      <w:r>
-        <w:rPr>
-          <w:lang w:val="ru-RU"/>
-        </w:rPr>
-        <w:t>аварии</w:t>
-      </w:r>
-      <w:proofErr w:type="gramEnd"/>
+      <w:r>
+        <w:rPr>
+          <w:lang w:val="ru-RU"/>
+        </w:rPr>
+        <w:t>аварии,</w:t>
+      </w:r>
       <w:r>
         <w:rPr>
           <w:lang w:val="ru-RU"/>
@@ -7795,14 +7937,12 @@
         </w:rPr>
         <w:t xml:space="preserve"> заранее подойти именно к той точке </w:t>
       </w:r>
-      <w:proofErr w:type="gramStart"/>
-      <w:r>
-        <w:rPr>
-          <w:lang w:val="ru-RU"/>
-        </w:rPr>
-        <w:t>эвакуации</w:t>
-      </w:r>
-      <w:proofErr w:type="gramEnd"/>
+      <w:r>
+        <w:rPr>
+          <w:lang w:val="ru-RU"/>
+        </w:rPr>
+        <w:t>эвакуации,</w:t>
+      </w:r>
       <w:r>
         <w:rPr>
           <w:lang w:val="ru-RU"/>
@@ -7893,7 +8033,19 @@
         <w:rPr>
           <w:lang w:val="ru-RU"/>
         </w:rPr>
-        <w:t>Робот-подъемник или робот трап должны выдвигаться к группам людей находящимся у борта платформы</w:t>
+        <w:t>Робот-подъемник или робот</w:t>
+      </w:r>
+      <w:r>
+        <w:rPr>
+          <w:lang w:val="ru-RU"/>
+        </w:rPr>
+        <w:t>-</w:t>
+      </w:r>
+      <w:r>
+        <w:rPr>
+          <w:lang w:val="ru-RU"/>
+        </w:rPr>
+        <w:t>трап должны выдвигаться к группам людей находящимся у борта платформы</w:t>
       </w:r>
       <w:r>
         <w:rPr>
@@ -7966,6 +8118,7 @@
       <w:r>
         <w:rPr>
           <w:noProof/>
+          <w:lang w:val="ru-RU" w:eastAsia="ru-RU"/>
         </w:rPr>
         <w:drawing>
           <wp:inline distT="0" distB="0" distL="0" distR="0">
@@ -8033,6 +8186,14 @@
     </w:p>
     <w:p>
       <w:pPr>
+        <w:jc w:val="center"/>
+        <w:rPr>
+          <w:lang w:val="ru-RU"/>
+        </w:rPr>
+      </w:pPr>
+    </w:p>
+    <w:p>
+      <w:pPr>
         <w:rPr>
           <w:lang w:val="ru-RU"/>
         </w:rPr>
@@ -8053,7 +8214,14 @@
         <w:rPr>
           <w:lang w:val="ru-RU"/>
         </w:rPr>
-        <w:t xml:space="preserve"> робот выдвигает стрелу к борту платформы, люди переходят на подъемник и он опускает </w:t>
+        <w:t xml:space="preserve"> робот выдвигает стрелу к борту </w:t>
+      </w:r>
+      <w:r>
+        <w:rPr>
+          <w:lang w:val="ru-RU"/>
+        </w:rPr>
+        <w:lastRenderedPageBreak/>
+        <w:t xml:space="preserve">платформы, люди переходят на подъемник и он опускает </w:t>
       </w:r>
       <w:r>
         <w:rPr>
@@ -8065,14 +8233,7 @@
         <w:rPr>
           <w:lang w:val="ru-RU"/>
         </w:rPr>
-        <w:t xml:space="preserve"> помещая на </w:t>
-      </w:r>
-      <w:r>
-        <w:rPr>
-          <w:lang w:val="ru-RU"/>
-        </w:rPr>
-        <w:lastRenderedPageBreak/>
-        <w:t xml:space="preserve">поверхность рядом с платформой или ожидая пока они перейдут на борт робота-транспортера. Затем он повторяет операцию до тех пор, пока все люди не будут сняты с платформы. </w:t>
+        <w:t xml:space="preserve"> помещая на поверхность рядом с платформой или ожидая пока они перейдут на борт робота-транспортера. Затем он повторяет операцию до тех пор, пока все люди не будут сняты с платформы. </w:t>
       </w:r>
     </w:p>
     <w:p>
@@ -8097,7 +8258,19 @@
         <w:rPr>
           <w:lang w:val="ru-RU"/>
         </w:rPr>
-        <w:t>нет, то робот должен действовать:</w:t>
+        <w:t>нет, то робот должен действовать</w:t>
+      </w:r>
+      <w:r>
+        <w:rPr>
+          <w:lang w:val="ru-RU"/>
+        </w:rPr>
+        <w:t xml:space="preserve"> по следующим сценариям</w:t>
+      </w:r>
+      <w:r>
+        <w:rPr>
+          <w:lang w:val="ru-RU"/>
+        </w:rPr>
+        <w:t>:</w:t>
       </w:r>
     </w:p>
     <w:p>
@@ -8283,7 +8456,21 @@
           <w:szCs w:val="28"/>
           <w:lang w:val="ru-RU"/>
         </w:rPr>
-        <w:t>, конструкция транспортных роботов должна предусматривать специальные стыковочные капсулы для приёма роботов внутрь с целью перехода людей на посадочные места.</w:t>
+        <w:t xml:space="preserve">, конструкция транспортных роботов </w:t>
+      </w:r>
+      <w:r>
+        <w:rPr>
+          <w:szCs w:val="28"/>
+          <w:lang w:val="ru-RU"/>
+        </w:rPr>
+        <w:t>может</w:t>
+      </w:r>
+      <w:r>
+        <w:rPr>
+          <w:szCs w:val="28"/>
+          <w:lang w:val="ru-RU"/>
+        </w:rPr>
+        <w:t xml:space="preserve"> предусматривать специальные стыковочные капсулы для приёма роботов внутрь с целью перехода людей на посадочные места.</w:t>
       </w:r>
     </w:p>
     <w:p>
@@ -8340,14 +8527,6 @@
     </w:p>
     <w:p>
       <w:pPr>
-        <w:ind w:firstLine="0"/>
-        <w:rPr>
-          <w:lang w:val="ru-RU"/>
-        </w:rPr>
-      </w:pPr>
-    </w:p>
-    <w:p>
-      <w:pPr>
         <w:rPr>
           <w:lang w:val="ru-RU"/>
         </w:rPr>
@@ -8403,7 +8582,13 @@
         <w:rPr>
           <w:lang w:val="ru-RU"/>
         </w:rPr>
-        <w:t>для сокращения времени операции, и возвращаться на безопасное расстояние.</w:t>
+        <w:t>для сокращения времени операции, и возвра</w:t>
+      </w:r>
+      <w:r>
+        <w:rPr>
+          <w:lang w:val="ru-RU"/>
+        </w:rPr>
+        <w:t>щаться на безопасное расстояние, после посадки людей. Получая сигнал об окончании спасательной операции, транспортный робот эвакуирует людей от терпящей аварию нефтяной платформы.</w:t>
       </w:r>
     </w:p>
     <w:p>
@@ -8473,7 +8658,19 @@
         <w:rPr>
           <w:lang w:val="ru-RU"/>
         </w:rPr>
-        <w:t xml:space="preserve">В случае возникновения такая система определит местонахождение людей на платформе, предупредит их об опасности и </w:t>
+        <w:t>В случае возникновения</w:t>
+      </w:r>
+      <w:r>
+        <w:rPr>
+          <w:lang w:val="ru-RU"/>
+        </w:rPr>
+        <w:t xml:space="preserve"> аварии</w:t>
+      </w:r>
+      <w:r>
+        <w:rPr>
+          <w:lang w:val="ru-RU"/>
+        </w:rPr>
+        <w:t xml:space="preserve"> такая система определит местонахождение людей на платформе, предупредит их об опасности и </w:t>
       </w:r>
       <w:proofErr w:type="gramStart"/>
       <w:r>
@@ -8487,7 +8684,19 @@
         <w:rPr>
           <w:lang w:val="ru-RU"/>
         </w:rPr>
-        <w:t xml:space="preserve"> о состоянии станции звуковыми средствами. Такая система обеспечит  правильный маршрут эвакуации и координацию действий людей, а также предупредит их, в случае если доступных путей эвакуации нет, </w:t>
+        <w:t xml:space="preserve"> о состоянии станции звуковыми</w:t>
+      </w:r>
+      <w:r>
+        <w:rPr>
+          <w:lang w:val="ru-RU"/>
+        </w:rPr>
+        <w:t xml:space="preserve"> и визуальными</w:t>
+      </w:r>
+      <w:r>
+        <w:rPr>
+          <w:lang w:val="ru-RU"/>
+        </w:rPr>
+        <w:t xml:space="preserve"> средствами. Такая система обеспечит  правильный маршрут эвакуации и координацию действий людей, а также предупредит их, в случае если доступных путей эвакуации нет, </w:t>
       </w:r>
       <w:r>
         <w:rPr>
@@ -8533,6 +8742,47 @@
           <w:lang w:val="ru-RU"/>
         </w:rPr>
         <w:t>получить на свои цифровые устройства информацию о состоянии платформы, увидеть путь эвакуации на карте-схеме платформы.</w:t>
+      </w:r>
+    </w:p>
+    <w:p>
+      <w:pPr>
+        <w:rPr>
+          <w:lang w:val="ru-RU"/>
+        </w:rPr>
+      </w:pPr>
+      <w:r>
+        <w:rPr>
+          <w:lang w:val="ru-RU"/>
+        </w:rPr>
+        <w:t xml:space="preserve">Как один из способов информирования людей о правильных маршрутах эвакуации, можно использовать светящиеся линии на всем доступном маршруте эвакуации от точки в которой находятся </w:t>
+      </w:r>
+      <w:proofErr w:type="gramStart"/>
+      <w:r>
+        <w:rPr>
+          <w:lang w:val="ru-RU"/>
+        </w:rPr>
+        <w:t>люди</w:t>
+      </w:r>
+      <w:proofErr w:type="gramEnd"/>
+      <w:r>
+        <w:rPr>
+          <w:lang w:val="ru-RU"/>
+        </w:rPr>
+        <w:t xml:space="preserve"> до средств эвакуации включая стандартные средства спасения и роботов </w:t>
+      </w:r>
+      <w:proofErr w:type="spellStart"/>
+      <w:r>
+        <w:rPr>
+          <w:lang w:val="ru-RU"/>
+        </w:rPr>
+        <w:t>перегрузчиков</w:t>
+      </w:r>
+      <w:proofErr w:type="spellEnd"/>
+      <w:r>
+        <w:rPr>
+          <w:lang w:val="ru-RU"/>
+        </w:rPr>
+        <w:t xml:space="preserve"> или транспортеров.</w:t>
       </w:r>
     </w:p>
     <w:p>
@@ -8651,7 +8901,81 @@
         <w:rPr>
           <w:lang w:val="ru-RU"/>
         </w:rPr>
-        <w:t xml:space="preserve"> эвакуирующихся, проинформировать их о дополнительных доступных спасательных средствах. Система должна сопровождать их по пути эвакуации, если поблизости нет робота-разведчика, способного выполнять функцию сопровождения. </w:t>
+        <w:t xml:space="preserve"> эвакуирующихся, проинформировать их о дополнительных доступных спасательных средствах. Система должна сопровождать их по пути эвакуации, если поблизости нет робота-разведчика, способного выполнять функцию сопровождения.</w:t>
+      </w:r>
+      <w:r>
+        <w:rPr>
+          <w:lang w:val="ru-RU"/>
+        </w:rPr>
+        <w:t xml:space="preserve"> Это возможно реализовать с помощью специальной пульсирующей подсветки</w:t>
+      </w:r>
+      <w:r>
+        <w:rPr>
+          <w:lang w:val="ru-RU"/>
+        </w:rPr>
+        <w:t xml:space="preserve"> (например</w:t>
+      </w:r>
+      <w:r>
+        <w:rPr>
+          <w:lang w:val="ru-RU"/>
+        </w:rPr>
+        <w:t xml:space="preserve"> </w:t>
+      </w:r>
+      <w:r>
+        <w:rPr>
+          <w:lang w:val="ru-RU"/>
+        </w:rPr>
+        <w:t>с помощью с</w:t>
+      </w:r>
+      <w:r>
+        <w:rPr>
+          <w:lang w:val="ru-RU"/>
+        </w:rPr>
+        <w:t>истем</w:t>
+      </w:r>
+      <w:r>
+        <w:rPr>
+          <w:lang w:val="ru-RU"/>
+        </w:rPr>
+        <w:t>ы</w:t>
+      </w:r>
+      <w:r>
+        <w:rPr>
+          <w:lang w:val="ru-RU"/>
+        </w:rPr>
+        <w:t xml:space="preserve"> светового динамического оповещения СИЯНИЕ</w:t>
+      </w:r>
+      <w:r>
+        <w:rPr>
+          <w:lang w:val="ru-RU"/>
+        </w:rPr>
+        <w:t xml:space="preserve"> </w:t>
+      </w:r>
+      <w:r>
+        <w:rPr>
+          <w:lang w:val="ru-RU"/>
+        </w:rPr>
+        <w:t xml:space="preserve"> [http://www.omelta.com/ru/product/577]</w:t>
+      </w:r>
+      <w:proofErr w:type="gramStart"/>
+      <w:r>
+        <w:rPr>
+          <w:lang w:val="ru-RU"/>
+        </w:rPr>
+        <w:t xml:space="preserve"> </w:t>
+      </w:r>
+      <w:r>
+        <w:rPr>
+          <w:lang w:val="ru-RU"/>
+        </w:rPr>
+        <w:t>)</w:t>
+      </w:r>
+      <w:proofErr w:type="gramEnd"/>
+      <w:r>
+        <w:rPr>
+          <w:lang w:val="ru-RU"/>
+        </w:rPr>
+        <w:t>.</w:t>
       </w:r>
     </w:p>
     <w:p>
@@ -8897,6 +9221,26 @@
           <w:szCs w:val="28"/>
           <w:lang w:val="ru-RU"/>
         </w:rPr>
+        <w:t>спасение людей;</w:t>
+      </w:r>
+    </w:p>
+    <w:p>
+      <w:pPr>
+        <w:pStyle w:val="ac"/>
+        <w:numPr>
+          <w:ilvl w:val="0"/>
+          <w:numId w:val="32"/>
+        </w:numPr>
+        <w:rPr>
+          <w:szCs w:val="28"/>
+          <w:lang w:val="ru-RU"/>
+        </w:rPr>
+      </w:pPr>
+      <w:r>
+        <w:rPr>
+          <w:szCs w:val="28"/>
+          <w:lang w:val="ru-RU"/>
+        </w:rPr>
         <w:t>б</w:t>
       </w:r>
       <w:r>
@@ -9061,7 +9405,15 @@
           <w:szCs w:val="28"/>
           <w:lang w:val="ru-RU"/>
         </w:rPr>
-        <w:t xml:space="preserve">самой станции. Так же под роботами-мониторами могут подразумеваться штатные системы самой нефтяной </w:t>
+        <w:t xml:space="preserve">самой станции. Так же под роботами-мониторами могут подразумеваться штатные системы самой </w:t>
+      </w:r>
+      <w:r>
+        <w:rPr>
+          <w:szCs w:val="28"/>
+          <w:lang w:val="ru-RU"/>
+        </w:rPr>
+        <w:lastRenderedPageBreak/>
+        <w:t xml:space="preserve">нефтяной </w:t>
       </w:r>
       <w:r>
         <w:rPr>
@@ -9112,8 +9464,8 @@
         <w:rPr>
           <w:noProof/>
           <w:szCs w:val="28"/>
-        </w:rPr>
-        <w:lastRenderedPageBreak/>
+          <w:lang w:val="ru-RU" w:eastAsia="ru-RU"/>
+        </w:rPr>
         <w:drawing>
           <wp:inline distT="0" distB="0" distL="0" distR="0">
             <wp:extent cx="6523673" cy="3837454"/>
@@ -9220,22 +9572,29 @@
           <w:szCs w:val="28"/>
           <w:lang w:val="ru-RU"/>
         </w:rPr>
-        <w:t xml:space="preserve"> Необходимо обеспечить избыточность роботов-разведчиков как наплатформенных, так и внеплатформенных для повышения надежности системы, так как для выработки правильной стратегии поведения группировки нужна, прежде всего, полнота информации о состоянии платформы. Также должна быть группа наплатформенных роботов-разведчиков для обеспечения группировки и людей полной информацией о состоянии на  борту платформы, а также для выполнения функции сопровождения людей во время эвакуации. </w:t>
-      </w:r>
-    </w:p>
-    <w:p>
-      <w:pPr>
-        <w:rPr>
-          <w:szCs w:val="28"/>
-          <w:lang w:val="ru-RU"/>
-        </w:rPr>
-      </w:pPr>
+        <w:t xml:space="preserve"> Необходимо обеспечить избыточность роботов-разведчиков как наплатформенных, так и внеплатформенных для повышения надежности системы, так как для выработки правильной стратегии поведения группировки нужна, прежде всего, полнота информации о состоянии платформы. Также должна быть группа наплатформенных роботов-разведчиков для обеспечения группировки и людей полной информацией о состоянии на  </w:t>
+      </w:r>
       <w:r>
         <w:rPr>
           <w:szCs w:val="28"/>
           <w:lang w:val="ru-RU"/>
         </w:rPr>
         <w:lastRenderedPageBreak/>
+        <w:t xml:space="preserve">борту платформы, а также для выполнения функции сопровождения людей во время эвакуации. </w:t>
+      </w:r>
+    </w:p>
+    <w:p>
+      <w:pPr>
+        <w:rPr>
+          <w:szCs w:val="28"/>
+          <w:lang w:val="ru-RU"/>
+        </w:rPr>
+      </w:pPr>
+      <w:r>
+        <w:rPr>
+          <w:szCs w:val="28"/>
+          <w:lang w:val="ru-RU"/>
+        </w:rPr>
         <w:t xml:space="preserve">Для ускорения процесса эвакуации людей и обеспечения их информацией о состоянии путей эвакуации должна быть предусмотрена система звукового голосового информирования, использующая информацию о состоянии группировки и морской нефтяной платформы. Такая система должна своевременно сообщать о состоянии открытых и недоступных для эвакуации участков, а также информировать спасающихся о наиболее быстрых и безопасных маршрутах эвакуации. Такой подход поможет </w:t>
       </w:r>
       <w:r>
@@ -9322,7 +9681,7 @@
           <w:szCs w:val="28"/>
           <w:lang w:val="ru-RU"/>
         </w:rPr>
-        <w:t xml:space="preserve">. Перед возникновением аварии необходимо обеспечить сохранность роботов-рабочих, так как в случае их выхода из строя, многие опасные ситуации (тушение пожара, ликвидация сложных завалов, и др.) станет </w:t>
+        <w:t xml:space="preserve">. Перед возникновением аварии необходимо обеспечить сохранность роботов-рабочих, так как в случае их выхода из строя, многие </w:t>
       </w:r>
       <w:r>
         <w:rPr>
@@ -9330,7 +9689,7 @@
           <w:lang w:val="ru-RU"/>
         </w:rPr>
         <w:lastRenderedPageBreak/>
-        <w:t>невозможно устранить. Данная стратегия относится одинаково и к наплатформенным и внеплатформенным роботам-рабочим.</w:t>
+        <w:t>опасные ситуации (тушение пожара, ликвидация сложных завалов, и др.) станет невозможно устранить. Данная стратегия относится одинаково и к наплатформенным и внеплатформенным роботам-рабочим.</w:t>
       </w:r>
     </w:p>
     <w:p>
@@ -9368,6 +9727,7 @@
         <w:rPr>
           <w:noProof/>
           <w:szCs w:val="28"/>
+          <w:lang w:val="ru-RU" w:eastAsia="ru-RU"/>
         </w:rPr>
         <w:drawing>
           <wp:inline distT="0" distB="0" distL="0" distR="0">
@@ -9537,6 +9897,7 @@
         <w:rPr>
           <w:noProof/>
           <w:szCs w:val="28"/>
+          <w:lang w:val="ru-RU" w:eastAsia="ru-RU"/>
         </w:rPr>
         <w:drawing>
           <wp:inline distT="0" distB="0" distL="0" distR="0">
@@ -9625,21 +9986,7 @@
           <w:szCs w:val="28"/>
           <w:lang w:val="ru-RU"/>
         </w:rPr>
-        <w:t xml:space="preserve">Расположение роботов в момент возникновения аварии показано на рисунке </w:t>
-      </w:r>
-      <w:r>
-        <w:rPr>
-          <w:szCs w:val="28"/>
-          <w:lang w:val="ru-RU"/>
-        </w:rPr>
-        <w:t>14_12_29_фыглвр</w:t>
-      </w:r>
-      <w:r>
-        <w:rPr>
-          <w:szCs w:val="28"/>
-          <w:lang w:val="ru-RU"/>
-        </w:rPr>
-        <w:t xml:space="preserve">. Пунктиром обозначены маршруты движения некоторых роботов. </w:t>
+        <w:t xml:space="preserve">Расположение роботов в момент возникновения аварии показано на рисунке 14_12_29_фыглвр. Пунктиром обозначены маршруты движения некоторых роботов. </w:t>
       </w:r>
     </w:p>
     <w:p>
@@ -9684,23 +10031,7 @@
           <w:szCs w:val="28"/>
           <w:lang w:val="ru-RU"/>
         </w:rPr>
-        <w:t>между собой и увеличивая тем самым надежность системы, точность информации и скорость выполнения задач. Если патрулирование в штатном режиме не проводится или все внеплатформенные роботы-разведчики были уничтожены в ходе аварии, то прибывшие роботы приступают к патрулированию самостоятельно. В этом случае другие роботы группировки должны размещаться вокруг платформы с учетом неполноты информации о ней. Приближаться к зонам эвакуации  и препятствиям в таком случае роботы-рабочие и транспортёры должны только в случае, если собственные сенсоры роботов не дают информации об опасности и если подтверждено  нахождение в такой зоне человека</w:t>
-      </w:r>
-      <w:proofErr w:type="gramStart"/>
-      <w:r>
-        <w:rPr>
-          <w:szCs w:val="28"/>
-          <w:lang w:val="ru-RU"/>
-        </w:rPr>
-        <w:t>.</w:t>
-      </w:r>
-      <w:proofErr w:type="gramEnd"/>
-      <w:r>
-        <w:rPr>
-          <w:szCs w:val="28"/>
-          <w:lang w:val="ru-RU"/>
-        </w:rPr>
-        <w:t xml:space="preserve"> На рисунке изображен робот 8и участок его маршрута, робот находится в состоянии патрулирования и поиска.</w:t>
+        <w:t>между собой и увеличивая тем самым надежность системы, точность информации и скорость выполнения задач. Если патрулирование в штатном режиме не проводится или все внеплатформенные роботы-разведчики были уничтожены в ходе аварии, то прибывшие роботы приступают к патрулированию самостоятельно. В этом случае другие роботы группировки должны размещаться вокруг платформы с учетом неполноты информации о ней. Приближаться к зонам эвакуации  и препятствиям в таком случае роботы-рабочие и транспортёры должны только в случае, если собственные сенсоры роботов не дают информации об опасности и если подтверждено  нахождение в такой зоне человека. На рисунке изображен робот 8</w:t>
       </w:r>
       <w:r>
         <w:rPr>
@@ -9709,58 +10040,48 @@
         </w:rPr>
         <w:t xml:space="preserve"> </w:t>
       </w:r>
-    </w:p>
-    <w:p>
-      <w:pPr>
-        <w:rPr>
-          <w:szCs w:val="28"/>
-          <w:lang w:val="ru-RU"/>
-        </w:rPr>
-      </w:pPr>
-      <w:r>
-        <w:rPr>
-          <w:szCs w:val="28"/>
-          <w:lang w:val="ru-RU"/>
-        </w:rPr>
-        <w:t xml:space="preserve">Наплатформенные роботы 1-7 во время аварии производят патрулирование на борту платформы с целью поиск людей и разведки маршрутов эвакуации.  На рисунке </w:t>
-      </w:r>
-      <w:r>
-        <w:rPr>
-          <w:szCs w:val="28"/>
-          <w:lang w:val="ru-RU"/>
-        </w:rPr>
-        <w:t>14_12_29_фыглвр</w:t>
-      </w:r>
-      <w:r>
-        <w:rPr>
-          <w:szCs w:val="28"/>
-          <w:lang w:val="ru-RU"/>
-        </w:rPr>
-        <w:t xml:space="preserve"> робот под номером 1 движет к обнаруженному человеку</w:t>
-      </w:r>
-      <w:proofErr w:type="gramStart"/>
-      <w:r>
-        <w:rPr>
-          <w:szCs w:val="28"/>
-          <w:lang w:val="ru-RU"/>
-        </w:rPr>
-        <w:t>.</w:t>
-      </w:r>
-      <w:proofErr w:type="gramEnd"/>
-      <w:r>
-        <w:rPr>
-          <w:szCs w:val="28"/>
-          <w:lang w:val="ru-RU"/>
-        </w:rPr>
-        <w:t xml:space="preserve"> Робот номер 5 уже обнаружил спасаемого и привлек его внимание, дальше он в режиме сопровождения проводит человека до точки эвакуации. В момент, когда робот-разведчик </w:t>
-      </w:r>
-      <w:proofErr w:type="gramStart"/>
-      <w:r>
-        <w:rPr>
-          <w:szCs w:val="28"/>
-          <w:lang w:val="ru-RU"/>
-        </w:rPr>
-        <w:t xml:space="preserve">переходит в режим </w:t>
+      <w:r>
+        <w:rPr>
+          <w:szCs w:val="28"/>
+          <w:lang w:val="ru-RU"/>
+        </w:rPr>
+        <w:t>и участок его маршрута, робот находится в состоянии патрулирования и поиска.</w:t>
+      </w:r>
+      <w:r>
+        <w:rPr>
+          <w:szCs w:val="28"/>
+          <w:lang w:val="ru-RU"/>
+        </w:rPr>
+        <w:t xml:space="preserve"> </w:t>
+      </w:r>
+    </w:p>
+    <w:p>
+      <w:pPr>
+        <w:rPr>
+          <w:szCs w:val="28"/>
+          <w:lang w:val="ru-RU"/>
+        </w:rPr>
+      </w:pPr>
+      <w:r>
+        <w:rPr>
+          <w:szCs w:val="28"/>
+          <w:lang w:val="ru-RU"/>
+        </w:rPr>
+        <w:t>Наплатформенные роботы 1-7 во время аварии производят патрулирование на борту платформы с целью поиск людей и разведки маршрутов эвакуации.  На рисунке 14_12_29_фыглвр робот под номером 1 движет</w:t>
+      </w:r>
+      <w:r>
+        <w:rPr>
+          <w:szCs w:val="28"/>
+          <w:lang w:val="ru-RU"/>
+        </w:rPr>
+        <w:t>ся</w:t>
+      </w:r>
+      <w:r>
+        <w:rPr>
+          <w:szCs w:val="28"/>
+          <w:lang w:val="ru-RU"/>
+        </w:rPr>
+        <w:t xml:space="preserve"> к обнаруженному человеку. Робот номер 5 уже обнаружил спасаемого и привлек его внимание, дальше он в режиме сопровождения проводит человека до точки эвакуации. В момент, когда робот-разведчик переходит в режим </w:t>
       </w:r>
       <w:r>
         <w:rPr>
@@ -9768,15 +10089,21 @@
           <w:lang w:val="ru-RU"/>
         </w:rPr>
         <w:lastRenderedPageBreak/>
-        <w:t>сопровождения он отдает</w:t>
-      </w:r>
-      <w:proofErr w:type="gramEnd"/>
-      <w:r>
-        <w:rPr>
-          <w:szCs w:val="28"/>
-          <w:lang w:val="ru-RU"/>
-        </w:rPr>
-        <w:t xml:space="preserve"> сигнал о начале сопровождения и координаты или номер места эвакуации.</w:t>
+        <w:t>сопровождения</w:t>
+      </w:r>
+      <w:r>
+        <w:rPr>
+          <w:szCs w:val="28"/>
+          <w:lang w:val="ru-RU"/>
+        </w:rPr>
+        <w:t>,</w:t>
+      </w:r>
+      <w:r>
+        <w:rPr>
+          <w:szCs w:val="28"/>
+          <w:lang w:val="ru-RU"/>
+        </w:rPr>
+        <w:t xml:space="preserve"> он отдает сигнал о начале сопровождения и координаты или номер места эвакуации.</w:t>
       </w:r>
     </w:p>
     <w:p>
@@ -9798,6 +10125,7 @@
         <w:rPr>
           <w:noProof/>
           <w:szCs w:val="28"/>
+          <w:lang w:val="ru-RU" w:eastAsia="ru-RU"/>
         </w:rPr>
         <w:drawing>
           <wp:inline distT="0" distB="0" distL="0" distR="0">
@@ -9907,35 +10235,7 @@
           <w:szCs w:val="28"/>
           <w:lang w:val="ru-RU"/>
         </w:rPr>
-        <w:t xml:space="preserve"> на рисунках </w:t>
-      </w:r>
-      <w:r>
-        <w:rPr>
-          <w:szCs w:val="28"/>
-          <w:lang w:val="ru-RU"/>
-        </w:rPr>
-        <w:t>56нгрокива</w:t>
-      </w:r>
-      <w:r>
-        <w:rPr>
-          <w:szCs w:val="28"/>
-          <w:lang w:val="ru-RU"/>
-        </w:rPr>
-        <w:t xml:space="preserve"> и </w:t>
-      </w:r>
-      <w:r>
-        <w:rPr>
-          <w:szCs w:val="28"/>
-          <w:lang w:val="ru-RU"/>
-        </w:rPr>
-        <w:t>14_12_29_фыглвр</w:t>
-      </w:r>
-      <w:r>
-        <w:rPr>
-          <w:szCs w:val="28"/>
-          <w:lang w:val="ru-RU"/>
-        </w:rPr>
-        <w:t xml:space="preserve"> он обозначен номером 18.  </w:t>
+        <w:t xml:space="preserve"> на рисунках 56нгрокива и 14_12_29_фыглвр он обозначен номером 18.  </w:t>
       </w:r>
     </w:p>
     <w:p>
@@ -9988,21 +10288,7 @@
           <w:szCs w:val="28"/>
           <w:lang w:val="ru-RU"/>
         </w:rPr>
-        <w:t xml:space="preserve"> на платформе и также производит  мониторинг вокруг него (рисунок </w:t>
-      </w:r>
-      <w:r>
-        <w:rPr>
-          <w:szCs w:val="28"/>
-          <w:lang w:val="ru-RU"/>
-        </w:rPr>
-        <w:t>0ыв03дщ3</w:t>
-      </w:r>
-      <w:r>
-        <w:rPr>
-          <w:szCs w:val="28"/>
-          <w:lang w:val="ru-RU"/>
-        </w:rPr>
-        <w:t xml:space="preserve">). </w:t>
+        <w:t xml:space="preserve"> на платформе и также производит  мониторинг вокруг него (рисунок 0ыв03дщ3). </w:t>
       </w:r>
     </w:p>
     <w:p>
@@ -10025,6 +10311,7 @@
         <w:rPr>
           <w:noProof/>
           <w:szCs w:val="28"/>
+          <w:lang w:val="ru-RU" w:eastAsia="ru-RU"/>
         </w:rPr>
         <w:drawing>
           <wp:inline distT="0" distB="0" distL="0" distR="0">
@@ -10213,6 +10500,7 @@
         <w:rPr>
           <w:noProof/>
           <w:szCs w:val="28"/>
+          <w:lang w:val="ru-RU" w:eastAsia="ru-RU"/>
         </w:rPr>
         <w:drawing>
           <wp:inline distT="0" distB="0" distL="0" distR="0">
@@ -10276,21 +10564,7 @@
           <w:szCs w:val="28"/>
           <w:lang w:val="ru-RU"/>
         </w:rPr>
-        <w:t xml:space="preserve">Рисунок </w:t>
-      </w:r>
-      <w:r>
-        <w:rPr>
-          <w:szCs w:val="28"/>
-          <w:lang w:val="ru-RU"/>
-        </w:rPr>
-        <w:t>пвапав94567</w:t>
-      </w:r>
-      <w:r>
-        <w:rPr>
-          <w:szCs w:val="28"/>
-          <w:lang w:val="ru-RU"/>
-        </w:rPr>
-        <w:t xml:space="preserve"> – эвакуация после расчистки маршрута</w:t>
+        <w:t>Рисунок пвапав94567 – эвакуация после расчистки маршрута</w:t>
       </w:r>
     </w:p>
     <w:p>
@@ -10342,13 +10616,7 @@
         <w:rPr>
           <w:lang w:val="ru-RU"/>
         </w:rPr>
-        <w:t>8шпит657г</w:t>
-      </w:r>
-      <w:r>
-        <w:rPr>
-          <w:lang w:val="ru-RU"/>
-        </w:rPr>
-        <w:t xml:space="preserve"> номером 19, начинает движение на встречу</w:t>
+        <w:t>8шпит657г номером 19, начинает движение на встречу</w:t>
       </w:r>
       <w:r>
         <w:rPr>
@@ -10383,6 +10651,7 @@
       <w:r>
         <w:rPr>
           <w:noProof/>
+          <w:lang w:val="ru-RU" w:eastAsia="ru-RU"/>
         </w:rPr>
         <w:lastRenderedPageBreak/>
         <w:drawing>
@@ -10471,10 +10740,62 @@
         <w:rPr>
           <w:lang w:val="ru-RU"/>
         </w:rPr>
-        <w:t>После того как спасаемые передут на борт транспортного робота он возвращается в безопасную зону а робот-транспортер переходит к выполнению следующей задачи.</w:t>
-      </w:r>
-      <w:bookmarkStart w:id="3" w:name="_GoBack"/>
-      <w:bookmarkEnd w:id="3"/>
+        <w:t xml:space="preserve">После того как </w:t>
+      </w:r>
+      <w:r>
+        <w:rPr>
+          <w:lang w:val="ru-RU"/>
+        </w:rPr>
+        <w:t>спасаемые</w:t>
+      </w:r>
+      <w:r>
+        <w:rPr>
+          <w:lang w:val="ru-RU"/>
+        </w:rPr>
+        <w:t xml:space="preserve"> </w:t>
+      </w:r>
+      <w:r>
+        <w:rPr>
+          <w:lang w:val="ru-RU"/>
+        </w:rPr>
+        <w:t>пере</w:t>
+      </w:r>
+      <w:r>
+        <w:rPr>
+          <w:lang w:val="ru-RU"/>
+        </w:rPr>
+        <w:t>й</w:t>
+      </w:r>
+      <w:r>
+        <w:rPr>
+          <w:lang w:val="ru-RU"/>
+        </w:rPr>
+        <w:t>дут на борт транспортного робота</w:t>
+      </w:r>
+      <w:r>
+        <w:rPr>
+          <w:lang w:val="ru-RU"/>
+        </w:rPr>
+        <w:t>,</w:t>
+      </w:r>
+      <w:r>
+        <w:rPr>
+          <w:lang w:val="ru-RU"/>
+        </w:rPr>
+        <w:t xml:space="preserve"> он возвращается в безопасную зону</w:t>
+      </w:r>
+      <w:r>
+        <w:rPr>
+          <w:lang w:val="ru-RU"/>
+        </w:rPr>
+        <w:t>,</w:t>
+      </w:r>
+      <w:r>
+        <w:rPr>
+          <w:lang w:val="ru-RU"/>
+        </w:rPr>
+        <w:t xml:space="preserve"> а робот-транспортер переходит к выполнению следующей задачи.</w:t>
+      </w:r>
       <w:proofErr w:type="gramEnd"/>
     </w:p>
     <w:p>
@@ -10590,7 +10911,6 @@
         <w:rPr>
           <w:noProof/>
           <w:sz w:val="28"/>
-          <w:lang w:val="ru-RU"/>
         </w:rPr>
         <w:t xml:space="preserve"> </w:t>
       </w:r>
@@ -10605,7 +10925,6 @@
         <w:rPr>
           <w:noProof/>
           <w:sz w:val="28"/>
-          <w:lang w:val="ru-RU"/>
         </w:rPr>
         <w:t xml:space="preserve"> </w:t>
       </w:r>
@@ -10629,6 +10948,8 @@
         </w:rPr>
         <w:fldChar w:fldCharType="end"/>
       </w:r>
+      <w:bookmarkStart w:id="3" w:name="_GoBack"/>
+      <w:bookmarkEnd w:id="3"/>
     </w:p>
     <w:sectPr>
       <w:pgSz w:w="12240" w:h="15840"/>
@@ -15022,6 +15343,7 @@
     <w:uiPriority w:val="59"/>
     <w:rsid w:val="006B7CB5"/>
     <w:tblPr>
+      <w:tblInd w:w="0" w:type="dxa"/>
       <w:tblBorders>
         <w:top w:val="single" w:sz="4" w:space="0" w:color="auto"/>
         <w:left w:val="single" w:sz="4" w:space="0" w:color="auto"/>
@@ -15030,6 +15352,12 @@
         <w:insideH w:val="single" w:sz="4" w:space="0" w:color="auto"/>
         <w:insideV w:val="single" w:sz="4" w:space="0" w:color="auto"/>
       </w:tblBorders>
+      <w:tblCellMar>
+        <w:top w:w="0" w:type="dxa"/>
+        <w:left w:w="108" w:type="dxa"/>
+        <w:bottom w:w="0" w:type="dxa"/>
+        <w:right w:w="108" w:type="dxa"/>
+      </w:tblCellMar>
     </w:tblPr>
   </w:style>
   <w:style w:type="paragraph" w:styleId="af6">
@@ -15933,6 +16261,7 @@
     <w:uiPriority w:val="59"/>
     <w:rsid w:val="006B7CB5"/>
     <w:tblPr>
+      <w:tblInd w:w="0" w:type="dxa"/>
       <w:tblBorders>
         <w:top w:val="single" w:sz="4" w:space="0" w:color="auto"/>
         <w:left w:val="single" w:sz="4" w:space="0" w:color="auto"/>
@@ -15941,6 +16270,12 @@
         <w:insideH w:val="single" w:sz="4" w:space="0" w:color="auto"/>
         <w:insideV w:val="single" w:sz="4" w:space="0" w:color="auto"/>
       </w:tblBorders>
+      <w:tblCellMar>
+        <w:top w:w="0" w:type="dxa"/>
+        <w:left w:w="108" w:type="dxa"/>
+        <w:bottom w:w="0" w:type="dxa"/>
+        <w:right w:w="108" w:type="dxa"/>
+      </w:tblCellMar>
     </w:tblPr>
   </w:style>
   <w:style w:type="paragraph" w:styleId="af6">
@@ -16357,7 +16692,7 @@
 </file>
 
 <file path=customXml/itemProps1.xml><?xml version="1.0" encoding="utf-8"?>
-<ds:datastoreItem xmlns:ds="http://schemas.openxmlformats.org/officeDocument/2006/customXml" ds:itemID="{3A349B9A-A950-451D-A324-849A264EC9C7}">
+<ds:datastoreItem xmlns:ds="http://schemas.openxmlformats.org/officeDocument/2006/customXml" ds:itemID="{D973B6E9-F9D2-4281-B247-528CD91AF313}">
   <ds:schemaRefs>
     <ds:schemaRef ds:uri="http://schemas.openxmlformats.org/officeDocument/2006/bibliography"/>
   </ds:schemaRefs>

</xml_diff>

<commit_message>
3 slides in presintation and small changes in text
</commit_message>
<xml_diff>
--- a/RescueRobots.docx
+++ b/RescueRobots.docx
@@ -305,6 +305,20 @@
     </w:p>
     <w:p>
       <w:pPr>
+        <w:rPr>
+          <w:lang w:val="ru-RU"/>
+        </w:rPr>
+      </w:pPr>
+    </w:p>
+    <w:p>
+      <w:pPr>
+        <w:rPr>
+          <w:lang w:val="ru-RU"/>
+        </w:rPr>
+      </w:pPr>
+    </w:p>
+    <w:p>
+      <w:pPr>
         <w:pStyle w:val="af6"/>
         <w:keepNext/>
         <w:rPr>
@@ -314,6 +328,7 @@
       <w:bookmarkStart w:id="0" w:name="_Ref404099726"/>
       <w:proofErr w:type="spellStart"/>
       <w:r>
+        <w:lastRenderedPageBreak/>
         <w:t>Таблица</w:t>
       </w:r>
       <w:proofErr w:type="spellEnd"/>
@@ -1912,7 +1927,14 @@
         <w:rPr>
           <w:lang w:val="ru-RU"/>
         </w:rPr>
-        <w:t xml:space="preserve"> Кроме того данные таблицы подтверждают необходимость иметь избыточную робототехническую систему с высокой степенью взаимозаменяемостью. Взаимозаменяемость роботов обеспечит большую вероятность выполнения задачи. </w:t>
+        <w:t xml:space="preserve"> Кроме того данные таблицы подтверждают необходимость иметь избыточную робототехническую систему с </w:t>
+      </w:r>
+      <w:r>
+        <w:rPr>
+          <w:lang w:val="ru-RU"/>
+        </w:rPr>
+        <w:lastRenderedPageBreak/>
+        <w:t xml:space="preserve">высокой степенью взаимозаменяемостью. Взаимозаменяемость роботов обеспечит большую вероятность выполнения задачи. </w:t>
       </w:r>
       <w:proofErr w:type="gramStart"/>
       <w:r>
@@ -1926,14 +1948,7 @@
         <w:rPr>
           <w:lang w:val="ru-RU"/>
         </w:rPr>
-        <w:t xml:space="preserve"> например в случае если роботы оборудованные точными ЛСД станут не способны в полной мере </w:t>
-      </w:r>
-      <w:r>
-        <w:rPr>
-          <w:lang w:val="ru-RU"/>
-        </w:rPr>
-        <w:lastRenderedPageBreak/>
-        <w:t xml:space="preserve">выполнять свои функции (строить карты, выполнять разведку), то часть их задач смогут взять роботы оборудованные </w:t>
+        <w:t xml:space="preserve"> например в случае если роботы оборудованные точными ЛСД станут не способны в полной мере выполнять свои функции (строить карты, выполнять разведку), то часть их задач смогут взять роботы оборудованные </w:t>
       </w:r>
       <w:r>
         <w:rPr>
@@ -2407,6 +2422,26 @@
           <w:szCs w:val="28"/>
           <w:lang w:val="ru-RU"/>
         </w:rPr>
+        <w:t>спасение;</w:t>
+      </w:r>
+    </w:p>
+    <w:p>
+      <w:pPr>
+        <w:pStyle w:val="ac"/>
+        <w:numPr>
+          <w:ilvl w:val="0"/>
+          <w:numId w:val="32"/>
+        </w:numPr>
+        <w:rPr>
+          <w:szCs w:val="28"/>
+          <w:lang w:val="ru-RU"/>
+        </w:rPr>
+      </w:pPr>
+      <w:r>
+        <w:rPr>
+          <w:szCs w:val="28"/>
+          <w:lang w:val="ru-RU"/>
+        </w:rPr>
         <w:t>б</w:t>
       </w:r>
       <w:r>
@@ -2429,13 +2464,6 @@
         <w:spacing w:line="240" w:lineRule="auto"/>
         <w:ind w:firstLine="0"/>
         <w:jc w:val="left"/>
-        <w:rPr>
-          <w:lang w:val="ru-RU"/>
-        </w:rPr>
-      </w:pPr>
-    </w:p>
-    <w:p>
-      <w:pPr>
         <w:rPr>
           <w:lang w:val="ru-RU"/>
         </w:rPr>
@@ -2559,6 +2587,8 @@
         </w:rPr>
         <w:t>;</w:t>
       </w:r>
+      <w:bookmarkStart w:id="1" w:name="_GoBack"/>
+      <w:bookmarkEnd w:id="1"/>
     </w:p>
     <w:p>
       <w:pPr>
@@ -3150,65 +3180,123 @@
       <w:pPr>
         <w:pStyle w:val="af6"/>
         <w:rPr>
-          <w:lang w:val="ru-RU"/>
-        </w:rPr>
-      </w:pPr>
-      <w:bookmarkStart w:id="1" w:name="_Toc404275993"/>
-      <w:bookmarkStart w:id="2" w:name="_Ref404276035"/>
-      <w:r>
-        <w:rPr>
+          <w:b w:val="0"/>
+          <w:color w:val="auto"/>
+          <w:sz w:val="28"/>
+          <w:szCs w:val="28"/>
+          <w:lang w:val="ru-RU"/>
+        </w:rPr>
+      </w:pPr>
+      <w:bookmarkStart w:id="2" w:name="_Toc404275993"/>
+      <w:bookmarkStart w:id="3" w:name="_Ref404276035"/>
+      <w:r>
+        <w:rPr>
+          <w:b w:val="0"/>
+          <w:color w:val="auto"/>
+          <w:sz w:val="28"/>
+          <w:szCs w:val="28"/>
           <w:lang w:val="ru-RU"/>
         </w:rPr>
         <w:t xml:space="preserve">Рисунок </w:t>
       </w:r>
       <w:r>
+        <w:rPr>
+          <w:b w:val="0"/>
+          <w:color w:val="auto"/>
+          <w:sz w:val="28"/>
+          <w:szCs w:val="28"/>
+        </w:rPr>
         <w:fldChar w:fldCharType="begin"/>
       </w:r>
       <w:r>
         <w:rPr>
+          <w:b w:val="0"/>
+          <w:color w:val="auto"/>
+          <w:sz w:val="28"/>
+          <w:szCs w:val="28"/>
           <w:lang w:val="ru-RU"/>
         </w:rPr>
         <w:instrText xml:space="preserve"> </w:instrText>
       </w:r>
       <w:r>
+        <w:rPr>
+          <w:b w:val="0"/>
+          <w:color w:val="auto"/>
+          <w:sz w:val="28"/>
+          <w:szCs w:val="28"/>
+        </w:rPr>
         <w:instrText>SEQ</w:instrText>
       </w:r>
       <w:r>
         <w:rPr>
+          <w:b w:val="0"/>
+          <w:color w:val="auto"/>
+          <w:sz w:val="28"/>
+          <w:szCs w:val="28"/>
           <w:lang w:val="ru-RU"/>
         </w:rPr>
         <w:instrText xml:space="preserve"> Рисунок \* </w:instrText>
       </w:r>
       <w:r>
+        <w:rPr>
+          <w:b w:val="0"/>
+          <w:color w:val="auto"/>
+          <w:sz w:val="28"/>
+          <w:szCs w:val="28"/>
+        </w:rPr>
         <w:instrText>ARABIC</w:instrText>
       </w:r>
       <w:r>
         <w:rPr>
+          <w:b w:val="0"/>
+          <w:color w:val="auto"/>
+          <w:sz w:val="28"/>
+          <w:szCs w:val="28"/>
           <w:lang w:val="ru-RU"/>
         </w:rPr>
         <w:instrText xml:space="preserve"> </w:instrText>
       </w:r>
       <w:r>
+        <w:rPr>
+          <w:b w:val="0"/>
+          <w:color w:val="auto"/>
+          <w:sz w:val="28"/>
+          <w:szCs w:val="28"/>
+        </w:rPr>
         <w:fldChar w:fldCharType="separate"/>
       </w:r>
       <w:r>
         <w:rPr>
+          <w:b w:val="0"/>
           <w:noProof/>
+          <w:color w:val="auto"/>
+          <w:sz w:val="28"/>
+          <w:szCs w:val="28"/>
           <w:lang w:val="ru-RU"/>
         </w:rPr>
         <w:t>1</w:t>
       </w:r>
       <w:r>
+        <w:rPr>
+          <w:b w:val="0"/>
+          <w:color w:val="auto"/>
+          <w:sz w:val="28"/>
+          <w:szCs w:val="28"/>
+        </w:rPr>
         <w:fldChar w:fldCharType="end"/>
       </w:r>
       <w:r>
         <w:rPr>
+          <w:b w:val="0"/>
+          <w:color w:val="auto"/>
+          <w:sz w:val="28"/>
+          <w:szCs w:val="28"/>
           <w:lang w:val="ru-RU"/>
         </w:rPr>
         <w:t>- возможное размещение роботов на платформе и вокруг нее</w:t>
       </w:r>
-      <w:bookmarkEnd w:id="1"/>
       <w:bookmarkEnd w:id="2"/>
+      <w:bookmarkEnd w:id="3"/>
     </w:p>
     <w:p>
       <w:pPr>
@@ -3336,57 +3424,115 @@
         <w:pStyle w:val="af6"/>
         <w:jc w:val="center"/>
         <w:rPr>
-          <w:lang w:val="ru-RU"/>
-        </w:rPr>
-      </w:pPr>
-      <w:r>
-        <w:rPr>
+          <w:b w:val="0"/>
+          <w:color w:val="auto"/>
+          <w:sz w:val="28"/>
+          <w:szCs w:val="28"/>
+          <w:lang w:val="ru-RU"/>
+        </w:rPr>
+      </w:pPr>
+      <w:r>
+        <w:rPr>
+          <w:b w:val="0"/>
+          <w:color w:val="auto"/>
+          <w:sz w:val="28"/>
+          <w:szCs w:val="28"/>
           <w:lang w:val="ru-RU"/>
         </w:rPr>
         <w:t xml:space="preserve">Рисунок </w:t>
       </w:r>
       <w:r>
+        <w:rPr>
+          <w:b w:val="0"/>
+          <w:color w:val="auto"/>
+          <w:sz w:val="28"/>
+          <w:szCs w:val="28"/>
+        </w:rPr>
         <w:fldChar w:fldCharType="begin"/>
       </w:r>
       <w:r>
         <w:rPr>
+          <w:b w:val="0"/>
+          <w:color w:val="auto"/>
+          <w:sz w:val="28"/>
+          <w:szCs w:val="28"/>
           <w:lang w:val="ru-RU"/>
         </w:rPr>
         <w:instrText xml:space="preserve"> </w:instrText>
       </w:r>
       <w:r>
+        <w:rPr>
+          <w:b w:val="0"/>
+          <w:color w:val="auto"/>
+          <w:sz w:val="28"/>
+          <w:szCs w:val="28"/>
+        </w:rPr>
         <w:instrText>SEQ</w:instrText>
       </w:r>
       <w:r>
         <w:rPr>
+          <w:b w:val="0"/>
+          <w:color w:val="auto"/>
+          <w:sz w:val="28"/>
+          <w:szCs w:val="28"/>
           <w:lang w:val="ru-RU"/>
         </w:rPr>
         <w:instrText xml:space="preserve"> Рисунок \* </w:instrText>
       </w:r>
       <w:r>
+        <w:rPr>
+          <w:b w:val="0"/>
+          <w:color w:val="auto"/>
+          <w:sz w:val="28"/>
+          <w:szCs w:val="28"/>
+        </w:rPr>
         <w:instrText>ARABIC</w:instrText>
       </w:r>
       <w:r>
         <w:rPr>
+          <w:b w:val="0"/>
+          <w:color w:val="auto"/>
+          <w:sz w:val="28"/>
+          <w:szCs w:val="28"/>
           <w:lang w:val="ru-RU"/>
         </w:rPr>
         <w:instrText xml:space="preserve"> </w:instrText>
       </w:r>
       <w:r>
+        <w:rPr>
+          <w:b w:val="0"/>
+          <w:color w:val="auto"/>
+          <w:sz w:val="28"/>
+          <w:szCs w:val="28"/>
+        </w:rPr>
         <w:fldChar w:fldCharType="separate"/>
       </w:r>
       <w:r>
         <w:rPr>
+          <w:b w:val="0"/>
           <w:noProof/>
+          <w:color w:val="auto"/>
+          <w:sz w:val="28"/>
+          <w:szCs w:val="28"/>
           <w:lang w:val="ru-RU"/>
         </w:rPr>
         <w:t>2</w:t>
       </w:r>
       <w:r>
+        <w:rPr>
+          <w:b w:val="0"/>
+          <w:color w:val="auto"/>
+          <w:sz w:val="28"/>
+          <w:szCs w:val="28"/>
+        </w:rPr>
         <w:fldChar w:fldCharType="end"/>
       </w:r>
       <w:r>
         <w:rPr>
+          <w:b w:val="0"/>
+          <w:color w:val="auto"/>
+          <w:sz w:val="28"/>
+          <w:szCs w:val="28"/>
           <w:lang w:val="ru-RU"/>
         </w:rPr>
         <w:t xml:space="preserve"> - размещение на платформе неподвижных роботов мониторов</w:t>
@@ -3398,6 +3544,13 @@
           <w:lang w:val="ru-RU"/>
         </w:rPr>
       </w:pPr>
+    </w:p>
+    <w:p>
+      <w:pPr>
+        <w:rPr>
+          <w:lang w:val="ru-RU"/>
+        </w:rPr>
+      </w:pPr>
       <w:r>
         <w:rPr>
           <w:lang w:val="ru-RU"/>
@@ -3468,7 +3621,14 @@
         <w:rPr>
           <w:lang w:val="ru-RU"/>
         </w:rPr>
-        <w:t>не должна препятство</w:t>
+        <w:t xml:space="preserve">не должна </w:t>
+      </w:r>
+      <w:r>
+        <w:rPr>
+          <w:lang w:val="ru-RU"/>
+        </w:rPr>
+        <w:lastRenderedPageBreak/>
+        <w:t>препятство</w:t>
       </w:r>
       <w:r>
         <w:rPr>
@@ -3549,57 +3709,115 @@
         <w:pStyle w:val="af6"/>
         <w:jc w:val="center"/>
         <w:rPr>
-          <w:lang w:val="ru-RU"/>
-        </w:rPr>
-      </w:pPr>
-      <w:r>
-        <w:rPr>
+          <w:b w:val="0"/>
+          <w:color w:val="auto"/>
+          <w:sz w:val="28"/>
+          <w:szCs w:val="28"/>
+          <w:lang w:val="ru-RU"/>
+        </w:rPr>
+      </w:pPr>
+      <w:r>
+        <w:rPr>
+          <w:b w:val="0"/>
+          <w:color w:val="auto"/>
+          <w:sz w:val="28"/>
+          <w:szCs w:val="28"/>
           <w:lang w:val="ru-RU"/>
         </w:rPr>
         <w:t xml:space="preserve">Рисунок </w:t>
       </w:r>
       <w:r>
+        <w:rPr>
+          <w:b w:val="0"/>
+          <w:color w:val="auto"/>
+          <w:sz w:val="28"/>
+          <w:szCs w:val="28"/>
+        </w:rPr>
         <w:fldChar w:fldCharType="begin"/>
       </w:r>
       <w:r>
         <w:rPr>
+          <w:b w:val="0"/>
+          <w:color w:val="auto"/>
+          <w:sz w:val="28"/>
+          <w:szCs w:val="28"/>
           <w:lang w:val="ru-RU"/>
         </w:rPr>
         <w:instrText xml:space="preserve"> </w:instrText>
       </w:r>
       <w:r>
+        <w:rPr>
+          <w:b w:val="0"/>
+          <w:color w:val="auto"/>
+          <w:sz w:val="28"/>
+          <w:szCs w:val="28"/>
+        </w:rPr>
         <w:instrText>SEQ</w:instrText>
       </w:r>
       <w:r>
         <w:rPr>
+          <w:b w:val="0"/>
+          <w:color w:val="auto"/>
+          <w:sz w:val="28"/>
+          <w:szCs w:val="28"/>
           <w:lang w:val="ru-RU"/>
         </w:rPr>
         <w:instrText xml:space="preserve"> Рисунок \* </w:instrText>
       </w:r>
       <w:r>
+        <w:rPr>
+          <w:b w:val="0"/>
+          <w:color w:val="auto"/>
+          <w:sz w:val="28"/>
+          <w:szCs w:val="28"/>
+        </w:rPr>
         <w:instrText>ARABIC</w:instrText>
       </w:r>
       <w:r>
         <w:rPr>
+          <w:b w:val="0"/>
+          <w:color w:val="auto"/>
+          <w:sz w:val="28"/>
+          <w:szCs w:val="28"/>
           <w:lang w:val="ru-RU"/>
         </w:rPr>
         <w:instrText xml:space="preserve"> </w:instrText>
       </w:r>
       <w:r>
+        <w:rPr>
+          <w:b w:val="0"/>
+          <w:color w:val="auto"/>
+          <w:sz w:val="28"/>
+          <w:szCs w:val="28"/>
+        </w:rPr>
         <w:fldChar w:fldCharType="separate"/>
       </w:r>
       <w:r>
         <w:rPr>
+          <w:b w:val="0"/>
           <w:noProof/>
+          <w:color w:val="auto"/>
+          <w:sz w:val="28"/>
+          <w:szCs w:val="28"/>
           <w:lang w:val="ru-RU"/>
         </w:rPr>
         <w:t>3</w:t>
       </w:r>
       <w:r>
+        <w:rPr>
+          <w:b w:val="0"/>
+          <w:color w:val="auto"/>
+          <w:sz w:val="28"/>
+          <w:szCs w:val="28"/>
+        </w:rPr>
         <w:fldChar w:fldCharType="end"/>
       </w:r>
       <w:r>
         <w:rPr>
+          <w:b w:val="0"/>
+          <w:color w:val="auto"/>
+          <w:sz w:val="28"/>
+          <w:szCs w:val="28"/>
           <w:lang w:val="ru-RU"/>
         </w:rPr>
         <w:t xml:space="preserve"> - </w:t>
@@ -3607,6 +3825,10 @@
       <w:proofErr w:type="gramStart"/>
       <w:r>
         <w:rPr>
+          <w:b w:val="0"/>
+          <w:color w:val="auto"/>
+          <w:sz w:val="28"/>
+          <w:szCs w:val="28"/>
           <w:lang w:val="ru-RU"/>
         </w:rPr>
         <w:t>роботы-разведчики</w:t>
@@ -3614,13 +3836,21 @@
       <w:proofErr w:type="gramEnd"/>
       <w:r>
         <w:rPr>
+          <w:b w:val="0"/>
+          <w:color w:val="auto"/>
+          <w:sz w:val="28"/>
+          <w:szCs w:val="28"/>
           <w:lang w:val="ru-RU"/>
         </w:rPr>
         <w:t xml:space="preserve"> двигающиеся по выделенны</w:t>
       </w:r>
       <w:r>
         <w:rPr>
+          <w:b w:val="0"/>
           <w:noProof/>
+          <w:color w:val="auto"/>
+          <w:sz w:val="28"/>
+          <w:szCs w:val="28"/>
           <w:lang w:val="ru-RU"/>
         </w:rPr>
         <w:t>м полосам</w:t>
@@ -3657,20 +3887,26 @@
         <w:rPr>
           <w:lang w:val="ru-RU"/>
         </w:rPr>
-        <w:t xml:space="preserve"> нефтяной платформе в фиксированных и заранее определенных местах, но они не являются жестко закрепленными, а могут в любой момент прийти в движение для организации спасения людей, построения карты, разведки местности и состояния окружающей робота среды. В случае появления внештатной ситуации робот должен действовать согласно с заложенным в нем сценарием, например, уйти из зоны потенциальной опасности. В то же время при отходе из опасной зоны должно быть учтено расположение людей на платформе, для того чтобы не образовалось слепых пятен в тех участках нефтяной платформы где могут оказаться люди. В таком случае роботу может быть лучше остаться в зоне опасности для обеспечения информации о своем участке, на случай нахождения там людей. </w:t>
-      </w:r>
-    </w:p>
-    <w:p>
-      <w:pPr>
-        <w:rPr>
-          <w:lang w:val="ru-RU"/>
-        </w:rPr>
-      </w:pPr>
+        <w:t xml:space="preserve"> нефтяной платформе в фиксированных и заранее определенных местах, но они не являются жестко закрепленными, а могут в любой момент прийти в движение для организации спасения людей, построения карты, разведки местности и состояния окружающей робота среды. В случае появления внештатной ситуации робот должен действовать согласно с заложенным в нем сценарием, например, уйти из зоны потенциальной опасности. В то же время при отходе из опасной зоны должно быть учтено расположение людей на платформе, для того чтобы не образовалось слепых пятен в тех участках нефтяной платформы где могут оказаться люди. В таком случае роботу может быть лучше остаться в зоне </w:t>
+      </w:r>
       <w:r>
         <w:rPr>
           <w:lang w:val="ru-RU"/>
         </w:rPr>
         <w:lastRenderedPageBreak/>
+        <w:t xml:space="preserve">опасности для обеспечения информации о своем участке, на случай нахождения там людей. </w:t>
+      </w:r>
+    </w:p>
+    <w:p>
+      <w:pPr>
+        <w:rPr>
+          <w:lang w:val="ru-RU"/>
+        </w:rPr>
+      </w:pPr>
+      <w:r>
+        <w:rPr>
+          <w:lang w:val="ru-RU"/>
+        </w:rPr>
         <w:t xml:space="preserve">Для роботов </w:t>
       </w:r>
       <w:r>
@@ -3840,20 +4076,14 @@
         <w:rPr>
           <w:lang w:val="ru-RU"/>
         </w:rPr>
+        <w:lastRenderedPageBreak/>
         <w:t xml:space="preserve">При поступлении сигнала на развертывание группировки, </w:t>
       </w:r>
       <w:r>
         <w:rPr>
           <w:lang w:val="ru-RU"/>
         </w:rPr>
-        <w:t xml:space="preserve">роботы мониторы, если в них предусмотрена возможность двигаться переходят в подвижный режим роботов-разведчиков, иначе они продолжают производить </w:t>
-      </w:r>
-      <w:r>
-        <w:rPr>
-          <w:lang w:val="ru-RU"/>
-        </w:rPr>
-        <w:lastRenderedPageBreak/>
-        <w:t xml:space="preserve">мониторинг со своих точек. Полученная от роботов мониторов и разведчиков информация учитывается для принятия решений и планирования действий группировки. </w:t>
+        <w:t xml:space="preserve">роботы мониторы, если в них предусмотрена возможность двигаться переходят в подвижный режим роботов-разведчиков, иначе они продолжают производить мониторинг со своих точек. Полученная от роботов мониторов и разведчиков информация учитывается для принятия решений и планирования действий группировки. </w:t>
       </w:r>
     </w:p>
     <w:p>
@@ -4044,6 +4274,14 @@
     </w:p>
     <w:p>
       <w:pPr>
+        <w:jc w:val="center"/>
+        <w:rPr>
+          <w:lang w:val="ru-RU"/>
+        </w:rPr>
+      </w:pPr>
+    </w:p>
+    <w:p>
+      <w:pPr>
         <w:rPr>
           <w:lang w:val="ru-RU"/>
         </w:rPr>
@@ -4084,7 +4322,14 @@
           <w:lang w:val="ru-RU"/>
         </w:rPr>
         <w:tab/>
-        <w:t>, а также к местам эвакуации. Наиболее опасные зоны могут определяться, например, по температуре в случае пожара или это могут быть зоны с наибольшим разливом нефти, участки  на которых вероятны обрушения конструкций. К таким участкам роботы разведчики должны двигаться только в том случае если есть вероятность нахождения там людей или если по этому участку пролегает путь эвакуации людей. На всех этапах своей работы робот разведчик обменивается информацией с группировкой. Если он обнаруживает непреодолимое для человека препятствие</w:t>
+        <w:t xml:space="preserve">, а также к местам эвакуации. Наиболее опасные зоны могут определяться, например, по температуре в случае пожара или это могут быть зоны с наибольшим разливом нефти, участки  на которых вероятны обрушения конструкций. К таким участкам роботы разведчики должны двигаться только в том случае если есть вероятность нахождения там людей или если по этому участку пролегает путь эвакуации людей. На всех этапах своей работы робот разведчик обменивается информацией с группировкой. Если он обнаруживает непреодолимое для </w:t>
+      </w:r>
+      <w:r>
+        <w:rPr>
+          <w:lang w:val="ru-RU"/>
+        </w:rPr>
+        <w:lastRenderedPageBreak/>
+        <w:t>человека препятствие</w:t>
       </w:r>
       <w:r>
         <w:rPr>
@@ -4114,14 +4359,7 @@
         <w:rPr>
           <w:lang w:val="ru-RU"/>
         </w:rPr>
-        <w:t xml:space="preserve"> иначе подается </w:t>
-      </w:r>
-      <w:r>
-        <w:rPr>
-          <w:lang w:val="ru-RU"/>
-        </w:rPr>
-        <w:lastRenderedPageBreak/>
-        <w:t>сигнал роботу рабочему на расчистку пути эвакуации.</w:t>
+        <w:t xml:space="preserve"> иначе подается сигнал роботу рабочему на расчистку пути эвакуации.</w:t>
       </w:r>
       <w:r>
         <w:rPr>
@@ -4313,6 +4551,14 @@
     </w:p>
     <w:p>
       <w:pPr>
+        <w:jc w:val="center"/>
+        <w:rPr>
+          <w:lang w:val="ru-RU"/>
+        </w:rPr>
+      </w:pPr>
+    </w:p>
+    <w:p>
+      <w:pPr>
         <w:rPr>
           <w:lang w:val="ru-RU"/>
         </w:rPr>
@@ -4391,14 +4637,14 @@
         <w:rPr>
           <w:lang w:val="ru-RU"/>
         </w:rPr>
-        <w:t xml:space="preserve"> нем всей группировке и продолжает патрулирование. Робот 2 движется по маршруту  патрулирования к человеку находящемуся в наиболее опасных условиях или к зонам наибольшего риска для сбора информации о них. Робот 3 сопровождает обнаруженного на палубе человека к точке эвакуации. Робот 4 производит </w:t>
+        <w:t xml:space="preserve"> нем всей группировке и продолжает патрулирование. Робот 2 движется по маршруту  патрулирования к человеку находящемуся в наиболее опасных условиях или к зонам наибольшего риска для сбора информации о них. Робот 3 сопровождает </w:t>
       </w:r>
       <w:r>
         <w:rPr>
           <w:lang w:val="ru-RU"/>
         </w:rPr>
         <w:lastRenderedPageBreak/>
-        <w:t xml:space="preserve">патрулирование опасных участков для обнаружения там людей отрезанных от путей спасения, добравшись по отмеченному маршруту </w:t>
+        <w:t xml:space="preserve">обнаруженного на палубе человека к точке эвакуации. Робот 4 производит патрулирование опасных участков для обнаружения там людей отрезанных от путей спасения, добравшись по отмеченному маршруту </w:t>
       </w:r>
       <w:r>
         <w:rPr>
@@ -4512,6 +4758,14 @@
     </w:p>
     <w:p>
       <w:pPr>
+        <w:jc w:val="center"/>
+        <w:rPr>
+          <w:lang w:val="ru-RU"/>
+        </w:rPr>
+      </w:pPr>
+    </w:p>
+    <w:p>
+      <w:pPr>
         <w:rPr>
           <w:lang w:val="ru-RU"/>
         </w:rPr>
@@ -4526,7 +4780,14 @@
         <w:rPr>
           <w:lang w:val="ru-RU"/>
         </w:rPr>
-        <w:t xml:space="preserve"> патрулирование и мониторинг территории вокруг платформы, выполняют поиск людей и опасных участков (возгораний, обрушений, разливов нефти), полученная информация передается группировке</w:t>
+        <w:t xml:space="preserve"> патрулирование и мониторинг территории вокруг платформы, выполняют поиск людей и опасных участков (возгораний, </w:t>
+      </w:r>
+      <w:r>
+        <w:rPr>
+          <w:lang w:val="ru-RU"/>
+        </w:rPr>
+        <w:lastRenderedPageBreak/>
+        <w:t>обрушений, разливов нефти), полученная информация передается группировке</w:t>
       </w:r>
       <w:r>
         <w:rPr>
@@ -4544,14 +4805,7 @@
         <w:rPr>
           <w:lang w:val="ru-RU"/>
         </w:rPr>
-        <w:t xml:space="preserve"> На рисунке робот 1 </w:t>
-      </w:r>
-      <w:r>
-        <w:rPr>
-          <w:lang w:val="ru-RU"/>
-        </w:rPr>
-        <w:lastRenderedPageBreak/>
-        <w:t xml:space="preserve">производит разведку местности вокруг платформы на предмет нахождения там людей, опасных зон и анализа состояния станции. Робот 2 движется к обнаруженному ледяному торосу, если он окажется непреодолимым для робота и людей за </w:t>
+        <w:t xml:space="preserve"> На рисунке робот 1 производит разведку местности вокруг платформы на предмет нахождения там людей, опасных зон и анализа состояния станции. Робот 2 движется к обнаруженному ледяному торосу, если он окажется непреодолимым для робота и людей за </w:t>
       </w:r>
       <w:r>
         <w:rPr>
@@ -4858,6 +5112,7 @@
         <w:rPr>
           <w:lang w:val="ru-RU"/>
         </w:rPr>
+        <w:lastRenderedPageBreak/>
         <w:t xml:space="preserve"> </w:t>
       </w:r>
     </w:p>
@@ -4876,7 +5131,6 @@
           <w:szCs w:val="28"/>
           <w:lang w:val="ru-RU"/>
         </w:rPr>
-        <w:lastRenderedPageBreak/>
         <w:t>Исходя из этого в качестве оборудования роботов-рабочих необходимо предусмотреть</w:t>
       </w:r>
       <w:proofErr w:type="gramEnd"/>
@@ -5277,7 +5531,14 @@
         <w:rPr>
           <w:lang w:val="ru-RU"/>
         </w:rPr>
-        <w:t xml:space="preserve">, кроме того из точек своего расположения они должны иметь доступ к </w:t>
+        <w:t xml:space="preserve">, кроме того </w:t>
+      </w:r>
+      <w:r>
+        <w:rPr>
+          <w:lang w:val="ru-RU"/>
+        </w:rPr>
+        <w:lastRenderedPageBreak/>
+        <w:t xml:space="preserve">из точек своего расположения они должны иметь доступ к </w:t>
       </w:r>
       <w:r>
         <w:rPr>
@@ -5302,7 +5563,6 @@
         <w:rPr>
           <w:lang w:val="ru-RU"/>
         </w:rPr>
-        <w:lastRenderedPageBreak/>
         <w:t>Так как основная цель роботов рабочих обеспечить доступ к людям роботам-</w:t>
       </w:r>
       <w:proofErr w:type="spellStart"/>
@@ -5511,6 +5771,7 @@
         <w:rPr>
           <w:lang w:val="ru-RU"/>
         </w:rPr>
+        <w:lastRenderedPageBreak/>
         <w:t>отсутствие помех для работы людей и оборудования;</w:t>
       </w:r>
     </w:p>
@@ -5567,7 +5828,6 @@
         <w:rPr>
           <w:lang w:val="ru-RU"/>
         </w:rPr>
-        <w:lastRenderedPageBreak/>
         <w:t xml:space="preserve"> размещение в наиболее безопасных частях пла</w:t>
       </w:r>
       <w:r>
@@ -5816,14 +6076,21 @@
         <w:rPr>
           <w:lang w:val="ru-RU"/>
         </w:rPr>
-        <w:t xml:space="preserve"> робот поможет подниматься по канатам и стропам как это делает итальянский робот</w:t>
-      </w:r>
-      <w:r>
-        <w:rPr>
-          <w:lang w:val="ru-RU"/>
-        </w:rPr>
         <w:t xml:space="preserve"> </w:t>
       </w:r>
+      <w:r>
+        <w:rPr>
+          <w:lang w:val="ru-RU"/>
+        </w:rPr>
+        <w:lastRenderedPageBreak/>
+        <w:t>робот поможет подниматься по канатам и стропам как это делает итальянский робот</w:t>
+      </w:r>
+      <w:r>
+        <w:rPr>
+          <w:lang w:val="ru-RU"/>
+        </w:rPr>
+        <w:t xml:space="preserve"> </w:t>
+      </w:r>
       <w:proofErr w:type="spellStart"/>
       <w:r>
         <w:rPr>
@@ -5873,14 +6140,7 @@
         <w:rPr>
           <w:lang w:val="ru-RU"/>
         </w:rPr>
-        <w:t xml:space="preserve">. Данный робот предназначен для предупреждения </w:t>
-      </w:r>
-      <w:r>
-        <w:rPr>
-          <w:lang w:val="ru-RU"/>
-        </w:rPr>
-        <w:lastRenderedPageBreak/>
-        <w:t>обвалов в горной местности. Вверх он поднимается по стропам а вдоль скалы он перемещается с помощью ног. На рисунке 4 приведено изображение этого робота поднимающегося на скалу.</w:t>
+        <w:t>. Данный робот предназначен для предупреждения обвалов в горной местности. Вверх он поднимается по стропам а вдоль скалы он перемещается с помощью ног. На рисунке 4 приведено изображение этого робота поднимающегося на скалу.</w:t>
       </w:r>
     </w:p>
     <w:p>
@@ -6150,7 +6410,14 @@
         <w:rPr>
           <w:lang w:val="ru-RU"/>
         </w:rPr>
-        <w:t xml:space="preserve"> Кроме того во время подъема сильный порыв ветра может ударить робота о платформу или сорвать его со строп. В случае если платформа будет наклонена, у робота могут возникнуть проблемы с подъемом, тросы могут находить под таким углом или на таком расстоянии от земли, что робот не сможет закрепиться на них. В некоторых случаях роботу будет невозможно подняться на борт платформы, так ка</w:t>
+        <w:t xml:space="preserve"> Кроме того во время подъема сильный порыв ветра может ударить робота о платформу или сорвать его со строп. В случае если платформа будет наклонена, у робота могут возникнуть проблемы с подъемом, тросы могут находить под таким углом или на таком </w:t>
+      </w:r>
+      <w:r>
+        <w:rPr>
+          <w:lang w:val="ru-RU"/>
+        </w:rPr>
+        <w:lastRenderedPageBreak/>
+        <w:t>расстоянии от земли, что робот не сможет закрепиться на них. В некоторых случаях роботу будет невозможно подняться на борт платформы, так ка</w:t>
       </w:r>
       <w:r>
         <w:rPr>
@@ -6162,60 +6429,312 @@
         <w:rPr>
           <w:lang w:val="ru-RU"/>
         </w:rPr>
-        <w:t xml:space="preserve"> он </w:t>
+        <w:t xml:space="preserve"> он будет находиться у борта платформы в неправильной позиции (например, под неправильным углом)</w:t>
+      </w:r>
+      <w:r>
+        <w:rPr>
+          <w:lang w:val="ru-RU"/>
+        </w:rPr>
+        <w:t xml:space="preserve">. </w:t>
+      </w:r>
+    </w:p>
+    <w:p>
+      <w:pPr>
+        <w:rPr>
+          <w:lang w:val="ru-RU"/>
+        </w:rPr>
+      </w:pPr>
+      <w:r>
+        <w:rPr>
+          <w:lang w:val="ru-RU"/>
+        </w:rPr>
+        <w:t>В случае если роботы-рабочие не будут иметь предусмотренных сре</w:t>
+      </w:r>
+      <w:proofErr w:type="gramStart"/>
+      <w:r>
+        <w:rPr>
+          <w:lang w:val="ru-RU"/>
+        </w:rPr>
+        <w:t>дств сп</w:t>
+      </w:r>
+      <w:proofErr w:type="gramEnd"/>
+      <w:r>
+        <w:rPr>
+          <w:lang w:val="ru-RU"/>
+        </w:rPr>
+        <w:t xml:space="preserve">уска и подъема  на платформу то они не смогут выполнять задачи расчистки пути на платформе и эти задачи стоит исключить из рассмотрения, и сосредоточиться на расчистке завалов и препятствий вокруг платформы. </w:t>
+      </w:r>
+    </w:p>
+    <w:p>
+      <w:pPr>
+        <w:rPr>
+          <w:lang w:val="ru-RU"/>
+        </w:rPr>
+      </w:pPr>
+      <w:r>
+        <w:rPr>
+          <w:lang w:val="ru-RU"/>
+        </w:rPr>
+        <w:t>Наилучшим решением может быть размещение некоторого числа роботов на платформе</w:t>
+      </w:r>
+      <w:r>
+        <w:rPr>
+          <w:lang w:val="ru-RU"/>
+        </w:rPr>
+        <w:t>,</w:t>
+      </w:r>
+      <w:r>
+        <w:rPr>
+          <w:lang w:val="ru-RU"/>
+        </w:rPr>
+        <w:t xml:space="preserve"> </w:t>
+      </w:r>
+      <w:r>
+        <w:rPr>
+          <w:lang w:val="ru-RU"/>
+        </w:rPr>
+        <w:t xml:space="preserve">а часть вне платформы. Такой подход позволит </w:t>
+      </w:r>
+      <w:r>
+        <w:rPr>
+          <w:lang w:val="ru-RU"/>
+        </w:rPr>
+        <w:t>спасти максимальное количество жизней, так как роботы-рабочие  расположенные на борту платформы займутся расчисткой путей для заблокированных на платформе людей, а остальные роботы рабочие займутся обеспечение безопасного пути для людей и роб</w:t>
+      </w:r>
+      <w:r>
+        <w:rPr>
+          <w:lang w:val="ru-RU"/>
+        </w:rPr>
+        <w:t>отов, находящихся вне платформы, кроме того сведет к минимуму возможность выхода из строя всей группировки сразу.</w:t>
+      </w:r>
+    </w:p>
+    <w:p>
+      <w:pPr>
+        <w:pStyle w:val="1"/>
+        <w:rPr>
+          <w:lang w:val="ru-RU"/>
+        </w:rPr>
+      </w:pPr>
+      <w:r>
+        <w:rPr>
+          <w:lang w:val="ru-RU"/>
+        </w:rPr>
+        <w:t>5.2.1 Поведение роботов-рабочих</w:t>
+      </w:r>
+    </w:p>
+    <w:p>
+      <w:pPr>
+        <w:rPr>
+          <w:lang w:val="ru-RU"/>
+        </w:rPr>
+      </w:pPr>
+      <w:r>
+        <w:rPr>
+          <w:lang w:val="ru-RU"/>
+        </w:rPr>
+        <w:t>Поведение роботов рабочих значительно проще поведения роботов-разведчиков. Так как основная задача этого типа роботов обеспечение возможности продвижения людей к точкам эвакуации и роб</w:t>
+      </w:r>
+      <w:r>
+        <w:rPr>
+          <w:lang w:val="ru-RU"/>
+        </w:rPr>
+        <w:t>отам-</w:t>
+      </w:r>
+      <w:proofErr w:type="spellStart"/>
+      <w:r>
+        <w:rPr>
+          <w:lang w:val="ru-RU"/>
+        </w:rPr>
+        <w:t>перегрузчикам</w:t>
+      </w:r>
+      <w:proofErr w:type="spellEnd"/>
+      <w:r>
+        <w:rPr>
+          <w:lang w:val="ru-RU"/>
+        </w:rPr>
+        <w:t xml:space="preserve">, и наоборот </w:t>
+      </w:r>
+      <w:r>
+        <w:rPr>
+          <w:lang w:val="ru-RU"/>
+        </w:rPr>
+        <w:t xml:space="preserve">роботов-эвакуаторов к людям и точкам эвакуации. </w:t>
+      </w:r>
+    </w:p>
+    <w:p>
+      <w:pPr>
+        <w:rPr>
+          <w:lang w:val="ru-RU"/>
+        </w:rPr>
+      </w:pPr>
+      <w:r>
+        <w:rPr>
+          <w:lang w:val="ru-RU"/>
+        </w:rPr>
+        <w:t xml:space="preserve">При поступлении группировке сигнала на развертывание роботы рабочие занимают оптимальное положение на платформе и возле нее. Критериями оптимальности могут быть безопасность робота в случае возникновения аварии, </w:t>
+      </w:r>
+      <w:r>
+        <w:rPr>
+          <w:lang w:val="ru-RU"/>
+        </w:rPr>
+        <w:t xml:space="preserve">расстояние между роботами, </w:t>
+      </w:r>
+      <w:r>
+        <w:rPr>
+          <w:lang w:val="ru-RU"/>
+        </w:rPr>
+        <w:t xml:space="preserve">близость к </w:t>
+      </w:r>
+      <w:r>
+        <w:rPr>
+          <w:lang w:val="ru-RU"/>
+        </w:rPr>
+        <w:t>платформе,</w:t>
+      </w:r>
+      <w:r>
+        <w:rPr>
+          <w:lang w:val="ru-RU"/>
+        </w:rPr>
+        <w:t xml:space="preserve"> если роботы находятся вне ее и близость к скоплениям людей, основным путям </w:t>
+      </w:r>
+      <w:r>
+        <w:rPr>
+          <w:lang w:val="ru-RU"/>
+        </w:rPr>
+        <w:t>эвакуации,</w:t>
+      </w:r>
+      <w:r>
+        <w:rPr>
+          <w:lang w:val="ru-RU"/>
+        </w:rPr>
+        <w:t xml:space="preserve"> если робот находится на платформе. Далее для удобства роботы, находящиеся на </w:t>
       </w:r>
       <w:r>
         <w:rPr>
           <w:lang w:val="ru-RU"/>
         </w:rPr>
         <w:lastRenderedPageBreak/>
-        <w:t>будет находиться у борта платформы в неправильной позиции (например, под неправильным углом)</w:t>
-      </w:r>
-      <w:r>
-        <w:rPr>
-          <w:lang w:val="ru-RU"/>
-        </w:rPr>
-        <w:t xml:space="preserve">. </w:t>
-      </w:r>
-    </w:p>
-    <w:p>
-      <w:pPr>
-        <w:rPr>
-          <w:lang w:val="ru-RU"/>
-        </w:rPr>
-      </w:pPr>
-      <w:r>
-        <w:rPr>
-          <w:lang w:val="ru-RU"/>
-        </w:rPr>
-        <w:t>В случае если роботы-рабочие не будут иметь предусмотренных сре</w:t>
-      </w:r>
-      <w:proofErr w:type="gramStart"/>
-      <w:r>
-        <w:rPr>
-          <w:lang w:val="ru-RU"/>
-        </w:rPr>
-        <w:t>дств сп</w:t>
-      </w:r>
-      <w:proofErr w:type="gramEnd"/>
-      <w:r>
-        <w:rPr>
-          <w:lang w:val="ru-RU"/>
-        </w:rPr>
-        <w:t xml:space="preserve">уска и подъема  на платформу то они не смогут выполнять задачи расчистки пути на платформе и эти задачи стоит исключить из рассмотрения, и сосредоточиться на расчистке завалов и препятствий вокруг платформы. </w:t>
-      </w:r>
-    </w:p>
-    <w:p>
-      <w:pPr>
-        <w:rPr>
-          <w:lang w:val="ru-RU"/>
-        </w:rPr>
-      </w:pPr>
-      <w:r>
-        <w:rPr>
-          <w:lang w:val="ru-RU"/>
-        </w:rPr>
-        <w:t>Наилучшим решением может быть размещение некоторого числа роботов на платформе</w:t>
+        <w:t xml:space="preserve">платформе будем называть - </w:t>
+      </w:r>
+      <w:proofErr w:type="spellStart"/>
+      <w:r>
+        <w:rPr>
+          <w:i/>
+          <w:lang w:val="ru-RU"/>
+        </w:rPr>
+        <w:t>наплатформенны</w:t>
+      </w:r>
+      <w:r>
+        <w:rPr>
+          <w:i/>
+          <w:lang w:val="ru-RU"/>
+        </w:rPr>
+        <w:t>ми</w:t>
+      </w:r>
+      <w:proofErr w:type="spellEnd"/>
+      <w:r>
+        <w:rPr>
+          <w:lang w:val="ru-RU"/>
+        </w:rPr>
+        <w:t xml:space="preserve">, роботы, расположенные вне платформы – </w:t>
+      </w:r>
+      <w:proofErr w:type="spellStart"/>
+      <w:r>
+        <w:rPr>
+          <w:i/>
+          <w:lang w:val="ru-RU"/>
+        </w:rPr>
+        <w:t>внеплатформенными</w:t>
+      </w:r>
+      <w:proofErr w:type="spellEnd"/>
+      <w:r>
+        <w:rPr>
+          <w:lang w:val="ru-RU"/>
+        </w:rPr>
+        <w:t xml:space="preserve">.  </w:t>
+      </w:r>
+    </w:p>
+    <w:p>
+      <w:pPr>
+        <w:rPr>
+          <w:lang w:val="ru-RU"/>
+        </w:rPr>
+      </w:pPr>
+      <w:r>
+        <w:rPr>
+          <w:lang w:val="ru-RU"/>
+        </w:rPr>
+        <w:t>Разместившись на своих местах, группировка ждет дальнейшего развития событий. Если авария не происходит, роботам подается сигнал на свертывание группировки. В случае возникновения внештатной ситуации, роботам поступает  сигнал на начало спасательной операции.</w:t>
+      </w:r>
+    </w:p>
+    <w:p>
+      <w:pPr>
+        <w:rPr>
+          <w:lang w:val="ru-RU"/>
+        </w:rPr>
+      </w:pPr>
+      <w:r>
+        <w:rPr>
+          <w:lang w:val="ru-RU"/>
+        </w:rPr>
+        <w:t xml:space="preserve">Так как роботы рабочие уже находятся в некоторых оптимальных по выбранным заранее параметрам местах они остаются на своих позициях и выполняют функцию сбора информации, внося свой вклад в разведку обстановки. Если во время аварии зона, в которой находится робот, стала опасной, он должен  сместить в более безопасную точку. Другие роботы рабочие также должны перегруппироваться в соответствии с новой позицией одного из них, чтобы их расположение оставалось оптимальным. </w:t>
+      </w:r>
+    </w:p>
+    <w:p>
+      <w:pPr>
+        <w:rPr>
+          <w:lang w:val="ru-RU"/>
+        </w:rPr>
+      </w:pPr>
+      <w:r>
+        <w:rPr>
+          <w:lang w:val="ru-RU"/>
+        </w:rPr>
+        <w:t>Как только будет получена информация о необходимости вызова робота рабочего для устранения препятствия</w:t>
+      </w:r>
+      <w:r>
+        <w:rPr>
+          <w:lang w:val="ru-RU"/>
+        </w:rPr>
+        <w:t xml:space="preserve"> (тушение пожара на одном из путей эвакуации, расчистка завала или тороса), ближайший робот начинает движение к зоне работы, остальные роботы перегруппировываются в соответствии с критериями оптимальности</w:t>
+      </w:r>
+      <w:r>
+        <w:rPr>
+          <w:lang w:val="ru-RU"/>
+        </w:rPr>
+        <w:t>.</w:t>
+      </w:r>
+      <w:r>
+        <w:rPr>
+          <w:lang w:val="ru-RU"/>
+        </w:rPr>
+        <w:t xml:space="preserve"> </w:t>
+      </w:r>
+    </w:p>
+    <w:p>
+      <w:pPr>
+        <w:rPr>
+          <w:szCs w:val="28"/>
+          <w:lang w:val="ru-RU"/>
+        </w:rPr>
+      </w:pPr>
+      <w:r>
+        <w:rPr>
+          <w:lang w:val="ru-RU"/>
+        </w:rPr>
+        <w:t xml:space="preserve">Оказавшись на месте, робот начинает проведение работ по устранению препятствий, если это возможно. Необходимо производить оценку целесообразности действий робота. Например, если имеется завал и пожар в одной зоне, робот должен попытаться устранить пожар, а затем расчистить путь от завала, для безопасного прохода людей или проезда робота-эвакуатора. В случае если пожар очень сложен, робот </w:t>
+      </w:r>
+      <w:r>
+        <w:rPr>
+          <w:lang w:val="ru-RU"/>
+        </w:rPr>
+        <w:t>должен прекратить его тушение, и</w:t>
+      </w:r>
+      <w:r>
+        <w:rPr>
+          <w:lang w:val="ru-RU"/>
+        </w:rPr>
+        <w:t xml:space="preserve"> заняться расчисткой завала для подъезда робота-эвакуатора</w:t>
       </w:r>
       <w:r>
         <w:rPr>
@@ -6227,335 +6746,90 @@
         <w:rPr>
           <w:lang w:val="ru-RU"/>
         </w:rPr>
+        <w:t xml:space="preserve"> оснащенного </w:t>
+      </w:r>
+      <w:proofErr w:type="spellStart"/>
+      <w:r>
+        <w:rPr>
+          <w:szCs w:val="28"/>
+          <w:lang w:val="ru-RU"/>
+        </w:rPr>
+        <w:t>пожаро</w:t>
+      </w:r>
+      <w:proofErr w:type="spellEnd"/>
+      <w:r>
+        <w:rPr>
+          <w:szCs w:val="28"/>
+          <w:lang w:val="ru-RU"/>
+        </w:rPr>
+        <w:t>-</w:t>
+      </w:r>
+      <w:proofErr w:type="spellStart"/>
+      <w:r>
+        <w:rPr>
+          <w:szCs w:val="28"/>
+          <w:lang w:val="ru-RU"/>
+        </w:rPr>
+        <w:t>взрыво</w:t>
+      </w:r>
+      <w:proofErr w:type="spellEnd"/>
+      <w:r>
+        <w:rPr>
+          <w:szCs w:val="28"/>
+          <w:lang w:val="ru-RU"/>
+        </w:rPr>
+        <w:t xml:space="preserve">-защищённой </w:t>
+      </w:r>
+      <w:r>
+        <w:rPr>
+          <w:szCs w:val="28"/>
+          <w:lang w:val="ru-RU"/>
+        </w:rPr>
+        <w:t>капсул</w:t>
+      </w:r>
+      <w:r>
+        <w:rPr>
+          <w:szCs w:val="28"/>
+          <w:lang w:val="ru-RU"/>
+        </w:rPr>
+        <w:t>о</w:t>
+      </w:r>
+      <w:r>
+        <w:rPr>
+          <w:szCs w:val="28"/>
+          <w:lang w:val="ru-RU"/>
+        </w:rPr>
+        <w:t>й.</w:t>
+      </w:r>
+      <w:r>
+        <w:rPr>
+          <w:szCs w:val="28"/>
+          <w:lang w:val="ru-RU"/>
+        </w:rPr>
         <w:t xml:space="preserve"> </w:t>
       </w:r>
-      <w:r>
-        <w:rPr>
-          <w:lang w:val="ru-RU"/>
-        </w:rPr>
-        <w:t xml:space="preserve">а часть вне платформы. Такой подход позволит </w:t>
-      </w:r>
-      <w:r>
-        <w:rPr>
-          <w:lang w:val="ru-RU"/>
-        </w:rPr>
-        <w:t>спасти максимальное количество жизней, так как роботы-рабочие  расположенные на борту платформы займутся расчисткой путей для заблокированных на платформе людей, а остальные роботы рабочие займутся обеспечение безопасного пути для людей и роб</w:t>
-      </w:r>
-      <w:r>
-        <w:rPr>
-          <w:lang w:val="ru-RU"/>
-        </w:rPr>
-        <w:t>отов, находящихся вне платформы, кроме того сведет к минимуму возможность выхода из строя всей группировки сразу.</w:t>
-      </w:r>
-    </w:p>
-    <w:p>
-      <w:pPr>
-        <w:pStyle w:val="1"/>
-        <w:rPr>
-          <w:lang w:val="ru-RU"/>
-        </w:rPr>
-      </w:pPr>
-      <w:r>
-        <w:rPr>
-          <w:lang w:val="ru-RU"/>
-        </w:rPr>
-        <w:t>5.2.1 Поведение роботов-рабочих</w:t>
-      </w:r>
-    </w:p>
-    <w:p>
-      <w:pPr>
-        <w:rPr>
-          <w:lang w:val="ru-RU"/>
-        </w:rPr>
-      </w:pPr>
-      <w:r>
-        <w:rPr>
-          <w:lang w:val="ru-RU"/>
-        </w:rPr>
-        <w:t>Поведение роботов рабочих значительно проще поведения роботов-разведчиков. Так как основная задача этого типа роботов обеспечение возможности продвижения людей к точкам эвакуации и роб</w:t>
-      </w:r>
-      <w:r>
-        <w:rPr>
-          <w:lang w:val="ru-RU"/>
-        </w:rPr>
-        <w:t>отам-</w:t>
-      </w:r>
-      <w:proofErr w:type="spellStart"/>
-      <w:r>
-        <w:rPr>
-          <w:lang w:val="ru-RU"/>
-        </w:rPr>
-        <w:t>перегрузчикам</w:t>
-      </w:r>
-      <w:proofErr w:type="spellEnd"/>
-      <w:r>
-        <w:rPr>
-          <w:lang w:val="ru-RU"/>
-        </w:rPr>
-        <w:t xml:space="preserve">, и наоборот </w:t>
-      </w:r>
-      <w:r>
-        <w:rPr>
-          <w:lang w:val="ru-RU"/>
-        </w:rPr>
-        <w:t xml:space="preserve">роботов-эвакуаторов к людям и точкам эвакуации. </w:t>
-      </w:r>
-    </w:p>
-    <w:p>
-      <w:pPr>
-        <w:rPr>
-          <w:lang w:val="ru-RU"/>
-        </w:rPr>
-      </w:pPr>
-      <w:r>
-        <w:rPr>
-          <w:lang w:val="ru-RU"/>
-        </w:rPr>
-        <w:t xml:space="preserve">При поступлении группировке сигнала на развертывание роботы рабочие занимают оптимальное положение на платформе и возле нее. Критериями оптимальности могут быть безопасность робота в случае возникновения аварии, </w:t>
-      </w:r>
-      <w:r>
-        <w:rPr>
-          <w:lang w:val="ru-RU"/>
-        </w:rPr>
-        <w:t xml:space="preserve">расстояние между роботами, </w:t>
-      </w:r>
-      <w:r>
-        <w:rPr>
-          <w:lang w:val="ru-RU"/>
-        </w:rPr>
-        <w:t xml:space="preserve">близость к </w:t>
-      </w:r>
-      <w:r>
-        <w:rPr>
-          <w:lang w:val="ru-RU"/>
-        </w:rPr>
-        <w:t>платформе,</w:t>
-      </w:r>
-      <w:r>
-        <w:rPr>
-          <w:lang w:val="ru-RU"/>
-        </w:rPr>
-        <w:t xml:space="preserve"> если роботы находятся вне ее и близость к скоплениям людей, основным путям </w:t>
-      </w:r>
-      <w:r>
-        <w:rPr>
-          <w:lang w:val="ru-RU"/>
-        </w:rPr>
-        <w:t>эвакуации,</w:t>
-      </w:r>
-      <w:r>
-        <w:rPr>
-          <w:lang w:val="ru-RU"/>
-        </w:rPr>
-        <w:t xml:space="preserve"> если робот находится на платформе. Далее для удобства роботы, находящиеся на платформе будем называть - </w:t>
-      </w:r>
-      <w:proofErr w:type="spellStart"/>
-      <w:r>
-        <w:rPr>
-          <w:i/>
-          <w:lang w:val="ru-RU"/>
-        </w:rPr>
-        <w:t>наплатформенны</w:t>
-      </w:r>
-      <w:r>
-        <w:rPr>
-          <w:i/>
-          <w:lang w:val="ru-RU"/>
-        </w:rPr>
-        <w:t>ми</w:t>
-      </w:r>
-      <w:proofErr w:type="spellEnd"/>
-      <w:r>
-        <w:rPr>
-          <w:lang w:val="ru-RU"/>
-        </w:rPr>
-        <w:t xml:space="preserve">, роботы, расположенные вне платформы – </w:t>
-      </w:r>
-      <w:proofErr w:type="spellStart"/>
-      <w:r>
-        <w:rPr>
-          <w:i/>
-          <w:lang w:val="ru-RU"/>
-        </w:rPr>
-        <w:t>внеплатформенными</w:t>
-      </w:r>
-      <w:proofErr w:type="spellEnd"/>
-      <w:r>
-        <w:rPr>
-          <w:lang w:val="ru-RU"/>
-        </w:rPr>
-        <w:t xml:space="preserve">.  </w:t>
-      </w:r>
-    </w:p>
-    <w:p>
-      <w:pPr>
-        <w:rPr>
-          <w:lang w:val="ru-RU"/>
-        </w:rPr>
-      </w:pPr>
-      <w:r>
-        <w:rPr>
+    </w:p>
+    <w:p>
+      <w:pPr>
+        <w:rPr>
+          <w:szCs w:val="28"/>
+          <w:lang w:val="ru-RU"/>
+        </w:rPr>
+      </w:pPr>
+      <w:r>
+        <w:rPr>
+          <w:szCs w:val="28"/>
+          <w:lang w:val="ru-RU"/>
+        </w:rPr>
+        <w:t xml:space="preserve">Для помощи в устранении препятствия на помощь одному роботу-рабочему могут приходить другие такие же роботы. Если робот покидает точку </w:t>
+      </w:r>
+      <w:r>
+        <w:rPr>
+          <w:szCs w:val="28"/>
           <w:lang w:val="ru-RU"/>
         </w:rPr>
         <w:lastRenderedPageBreak/>
-        <w:t>Разместившись на своих местах, группировка ждет дальнейшего развития событий. Если авария не происходит, роботам подается сигнал на свертывание группировки. В случае возникновения внештатной ситуации, роботам поступает  сигнал на начало спасательной операции.</w:t>
-      </w:r>
-    </w:p>
-    <w:p>
-      <w:pPr>
-        <w:rPr>
-          <w:lang w:val="ru-RU"/>
-        </w:rPr>
-      </w:pPr>
-      <w:r>
-        <w:rPr>
-          <w:lang w:val="ru-RU"/>
-        </w:rPr>
-        <w:t xml:space="preserve">Так как роботы рабочие уже находятся в некоторых оптимальных по выбранным заранее параметрам местах они остаются на своих позициях и выполняют функцию сбора информации, внося свой вклад в разведку обстановки. Если во время аварии зона, в которой находится робот, стала опасной, он должен  сместить в более безопасную точку. Другие роботы рабочие также должны перегруппироваться в соответствии с новой позицией одного из них, чтобы их расположение оставалось оптимальным. </w:t>
-      </w:r>
-    </w:p>
-    <w:p>
-      <w:pPr>
-        <w:rPr>
-          <w:lang w:val="ru-RU"/>
-        </w:rPr>
-      </w:pPr>
-      <w:r>
-        <w:rPr>
-          <w:lang w:val="ru-RU"/>
-        </w:rPr>
-        <w:t>Как только будет получена информация о необходимости вызова робота рабочего для устранения препятствия</w:t>
-      </w:r>
-      <w:r>
-        <w:rPr>
-          <w:lang w:val="ru-RU"/>
-        </w:rPr>
-        <w:t xml:space="preserve"> (тушение пожара на одном из путей эвакуации, расчистка завала или тороса), ближайший робот начинает движение к зоне работы, остальные роботы перегруппировываются в соответствии с критериями оптимальности</w:t>
-      </w:r>
-      <w:r>
-        <w:rPr>
-          <w:lang w:val="ru-RU"/>
-        </w:rPr>
-        <w:t>.</w:t>
-      </w:r>
-      <w:r>
-        <w:rPr>
-          <w:lang w:val="ru-RU"/>
-        </w:rPr>
-        <w:t xml:space="preserve"> </w:t>
-      </w:r>
-    </w:p>
-    <w:p>
-      <w:pPr>
-        <w:rPr>
-          <w:szCs w:val="28"/>
-          <w:lang w:val="ru-RU"/>
-        </w:rPr>
-      </w:pPr>
-      <w:r>
-        <w:rPr>
-          <w:lang w:val="ru-RU"/>
-        </w:rPr>
-        <w:t xml:space="preserve">Оказавшись на месте, робот начинает проведение работ по устранению препятствий, если это возможно. Необходимо производить оценку целесообразности действий робота. Например, если имеется завал и пожар в одной зоне, робот должен попытаться устранить пожар, а затем расчистить путь от завала, для безопасного прохода людей или проезда робота-эвакуатора. В случае если пожар очень сложен, робот </w:t>
-      </w:r>
-      <w:r>
-        <w:rPr>
-          <w:lang w:val="ru-RU"/>
-        </w:rPr>
-        <w:t>должен прекратить его тушение, и</w:t>
-      </w:r>
-      <w:r>
-        <w:rPr>
-          <w:lang w:val="ru-RU"/>
-        </w:rPr>
-        <w:t xml:space="preserve"> заняться расчисткой завала для подъезда робота-эвакуатора</w:t>
-      </w:r>
-      <w:r>
-        <w:rPr>
-          <w:lang w:val="ru-RU"/>
-        </w:rPr>
-        <w:t>,</w:t>
-      </w:r>
-      <w:r>
-        <w:rPr>
-          <w:lang w:val="ru-RU"/>
-        </w:rPr>
-        <w:t xml:space="preserve"> оснащенного </w:t>
-      </w:r>
-      <w:proofErr w:type="spellStart"/>
-      <w:r>
-        <w:rPr>
-          <w:szCs w:val="28"/>
-          <w:lang w:val="ru-RU"/>
-        </w:rPr>
-        <w:t>пожаро</w:t>
-      </w:r>
-      <w:proofErr w:type="spellEnd"/>
-      <w:r>
-        <w:rPr>
-          <w:szCs w:val="28"/>
-          <w:lang w:val="ru-RU"/>
-        </w:rPr>
-        <w:t>-</w:t>
-      </w:r>
-      <w:proofErr w:type="spellStart"/>
-      <w:r>
-        <w:rPr>
-          <w:szCs w:val="28"/>
-          <w:lang w:val="ru-RU"/>
-        </w:rPr>
-        <w:t>взрыво</w:t>
-      </w:r>
-      <w:proofErr w:type="spellEnd"/>
-      <w:r>
-        <w:rPr>
-          <w:szCs w:val="28"/>
-          <w:lang w:val="ru-RU"/>
-        </w:rPr>
-        <w:t xml:space="preserve">-защищённой </w:t>
-      </w:r>
-      <w:r>
-        <w:rPr>
-          <w:szCs w:val="28"/>
-          <w:lang w:val="ru-RU"/>
-        </w:rPr>
-        <w:t>капсул</w:t>
-      </w:r>
-      <w:r>
-        <w:rPr>
-          <w:szCs w:val="28"/>
-          <w:lang w:val="ru-RU"/>
-        </w:rPr>
-        <w:t>о</w:t>
-      </w:r>
-      <w:r>
-        <w:rPr>
-          <w:szCs w:val="28"/>
-          <w:lang w:val="ru-RU"/>
-        </w:rPr>
-        <w:t>й.</w:t>
-      </w:r>
-      <w:r>
-        <w:rPr>
-          <w:szCs w:val="28"/>
-          <w:lang w:val="ru-RU"/>
-        </w:rPr>
-        <w:t xml:space="preserve"> </w:t>
-      </w:r>
-    </w:p>
-    <w:p>
-      <w:pPr>
-        <w:rPr>
-          <w:szCs w:val="28"/>
-          <w:lang w:val="ru-RU"/>
-        </w:rPr>
-      </w:pPr>
-      <w:r>
-        <w:rPr>
-          <w:szCs w:val="28"/>
-          <w:lang w:val="ru-RU"/>
-        </w:rPr>
-        <w:t xml:space="preserve">Для помощи в устранении препятствия на помощь одному роботу-рабочему могут приходить другие такие же роботы. Если робот покидает точку своего </w:t>
+        <w:t xml:space="preserve">своего </w:t>
       </w:r>
       <w:r>
         <w:rPr>
@@ -6569,15 +6843,7 @@
           <w:szCs w:val="28"/>
           <w:lang w:val="ru-RU"/>
         </w:rPr>
-        <w:t xml:space="preserve"> то остальные роботы перераспределяются по территории. Необходимо принимать во внимание целесообразность помощи другого робота, </w:t>
-      </w:r>
-      <w:r>
-        <w:rPr>
-          <w:szCs w:val="28"/>
-          <w:lang w:val="ru-RU"/>
-        </w:rPr>
-        <w:lastRenderedPageBreak/>
-        <w:t xml:space="preserve">учитывать габариты роботов во время проведения работ по устранению </w:t>
+        <w:t xml:space="preserve"> то остальные роботы перераспределяются по территории. Необходимо принимать во внимание целесообразность помощи другого робота, учитывать габариты роботов во время проведения работ по устранению </w:t>
       </w:r>
       <w:r>
         <w:rPr>
@@ -6710,7 +6976,15 @@
           <w:szCs w:val="28"/>
           <w:lang w:val="ru-RU"/>
         </w:rPr>
-        <w:t>). Г</w:t>
+        <w:t xml:space="preserve">). </w:t>
+      </w:r>
+      <w:r>
+        <w:rPr>
+          <w:szCs w:val="28"/>
+          <w:lang w:val="ru-RU"/>
+        </w:rPr>
+        <w:lastRenderedPageBreak/>
+        <w:t>Г</w:t>
       </w:r>
       <w:r>
         <w:rPr>
@@ -6733,15 +7007,7 @@
           <w:szCs w:val="28"/>
           <w:lang w:val="ru-RU"/>
         </w:rPr>
-        <w:t xml:space="preserve"> и роботы </w:t>
-      </w:r>
-      <w:r>
-        <w:rPr>
-          <w:szCs w:val="28"/>
-          <w:lang w:val="ru-RU"/>
-        </w:rPr>
-        <w:lastRenderedPageBreak/>
-        <w:t>занимают новые места с учетом появления еще одного</w:t>
+        <w:t xml:space="preserve"> и роботы занимают новые места с учетом появления еще одного</w:t>
       </w:r>
       <w:r>
         <w:rPr>
@@ -10729,6 +10995,13 @@
           <w:lang w:val="ru-RU"/>
         </w:rPr>
       </w:pPr>
+    </w:p>
+    <w:p>
+      <w:pPr>
+        <w:rPr>
+          <w:lang w:val="ru-RU"/>
+        </w:rPr>
+      </w:pPr>
       <w:r>
         <w:rPr>
           <w:lang w:val="ru-RU"/>
@@ -10746,13 +11019,7 @@
         <w:rPr>
           <w:lang w:val="ru-RU"/>
         </w:rPr>
-        <w:t>спасаемые</w:t>
-      </w:r>
-      <w:r>
-        <w:rPr>
-          <w:lang w:val="ru-RU"/>
-        </w:rPr>
-        <w:t xml:space="preserve"> </w:t>
+        <w:t xml:space="preserve">спасаемые </w:t>
       </w:r>
       <w:r>
         <w:rPr>
@@ -10816,13 +11083,6 @@
     </w:p>
     <w:p>
       <w:pPr>
-        <w:rPr>
-          <w:lang w:val="ru-RU"/>
-        </w:rPr>
-      </w:pPr>
-    </w:p>
-    <w:p>
-      <w:pPr>
         <w:pStyle w:val="1"/>
         <w:rPr>
           <w:lang w:val="ru-RU"/>
@@ -10832,6 +11092,7 @@
         <w:rPr>
           <w:lang w:val="ru-RU"/>
         </w:rPr>
+        <w:lastRenderedPageBreak/>
         <w:t>Список литературы</w:t>
       </w:r>
     </w:p>
@@ -10948,8 +11209,6 @@
         </w:rPr>
         <w:fldChar w:fldCharType="end"/>
       </w:r>
-      <w:bookmarkStart w:id="3" w:name="_GoBack"/>
-      <w:bookmarkEnd w:id="3"/>
     </w:p>
     <w:sectPr>
       <w:pgSz w:w="12240" w:h="15840"/>
@@ -16692,7 +16951,7 @@
 </file>
 
 <file path=customXml/itemProps1.xml><?xml version="1.0" encoding="utf-8"?>
-<ds:datastoreItem xmlns:ds="http://schemas.openxmlformats.org/officeDocument/2006/customXml" ds:itemID="{D973B6E9-F9D2-4281-B247-528CD91AF313}">
+<ds:datastoreItem xmlns:ds="http://schemas.openxmlformats.org/officeDocument/2006/customXml" ds:itemID="{D7FFD5E4-D58B-439D-B42B-68977C691D02}">
   <ds:schemaRefs>
     <ds:schemaRef ds:uri="http://schemas.openxmlformats.org/officeDocument/2006/bibliography"/>
   </ds:schemaRefs>

</xml_diff>

<commit_message>
new parts of project Rescue Robots
</commit_message>
<xml_diff>
--- a/RescueRobots.docx
+++ b/RescueRobots.docx
@@ -1,6 +1,6 @@
 
 <file path=word/document.xml><?xml version="1.0" encoding="utf-8"?>
-<w:document xmlns:wpc="http://schemas.microsoft.com/office/word/2010/wordprocessingCanvas" xmlns:mc="http://schemas.openxmlformats.org/markup-compatibility/2006" xmlns:o="urn:schemas-microsoft-com:office:office" xmlns:r="http://schemas.openxmlformats.org/officeDocument/2006/relationships" xmlns:m="http://schemas.openxmlformats.org/officeDocument/2006/math" xmlns:v="urn:schemas-microsoft-com:vml" xmlns:wp14="http://schemas.microsoft.com/office/word/2010/wordprocessingDrawing" xmlns:wp="http://schemas.openxmlformats.org/drawingml/2006/wordprocessingDrawing" xmlns:w10="urn:schemas-microsoft-com:office:word" xmlns:w="http://schemas.openxmlformats.org/wordprocessingml/2006/main" xmlns:w14="http://schemas.microsoft.com/office/word/2010/wordml" xmlns:wpg="http://schemas.microsoft.com/office/word/2010/wordprocessingGroup" xmlns:wpi="http://schemas.microsoft.com/office/word/2010/wordprocessingInk" xmlns:wne="http://schemas.microsoft.com/office/word/2006/wordml" xmlns:wps="http://schemas.microsoft.com/office/word/2010/wordprocessingShape" mc:Ignorable="w14 wp14">
+<w:document xmlns:ve="http://schemas.openxmlformats.org/markup-compatibility/2006" xmlns:o="urn:schemas-microsoft-com:office:office" xmlns:r="http://schemas.openxmlformats.org/officeDocument/2006/relationships" xmlns:m="http://schemas.openxmlformats.org/officeDocument/2006/math" xmlns:v="urn:schemas-microsoft-com:vml" xmlns:wp="http://schemas.openxmlformats.org/drawingml/2006/wordprocessingDrawing" xmlns:w10="urn:schemas-microsoft-com:office:word" xmlns:w="http://schemas.openxmlformats.org/wordprocessingml/2006/main" xmlns:wne="http://schemas.microsoft.com/office/word/2006/wordml">
   <w:body>
     <w:p>
       <w:pPr>
@@ -349,7 +349,7 @@
       <w:tblPr>
         <w:tblStyle w:val="af5"/>
         <w:tblW w:w="0" w:type="auto"/>
-        <w:tblLook w:val="04A0" w:firstRow="1" w:lastRow="0" w:firstColumn="1" w:lastColumn="0" w:noHBand="0" w:noVBand="1"/>
+        <w:tblLook w:val="04A0"/>
       </w:tblPr>
       <w:tblGrid>
         <w:gridCol w:w="3528"/>
@@ -2018,6 +2018,7 @@
       <w:r>
         <w:rPr>
           <w:noProof/>
+          <w:lang w:val="ru-RU" w:eastAsia="ru-RU"/>
         </w:rPr>
         <w:drawing>
           <wp:inline distT="0" distB="0" distL="0" distR="0">
@@ -2037,10 +2038,10 @@
                     </pic:cNvPicPr>
                   </pic:nvPicPr>
                   <pic:blipFill>
-                    <a:blip r:embed="rId7">
+                    <a:blip r:embed="rId6" cstate="print">
                       <a:extLst>
                         <a:ext uri="{28A0092B-C50C-407E-A947-70E740481C1C}">
-                          <a14:useLocalDpi xmlns:a14="http://schemas.microsoft.com/office/drawing/2010/main" val="0"/>
+                          <a14:useLocalDpi xmlns:a14="http://schemas.microsoft.com/office/drawing/2010/main" xmlns:wps="http://schemas.microsoft.com/office/word/2010/wordprocessingShape" xmlns:wpi="http://schemas.microsoft.com/office/word/2010/wordprocessingInk" xmlns:wpg="http://schemas.microsoft.com/office/word/2010/wordprocessingGroup" xmlns:w14="http://schemas.microsoft.com/office/word/2010/wordml" xmlns:w="http://schemas.openxmlformats.org/wordprocessingml/2006/main" xmlns:w10="urn:schemas-microsoft-com:office:word" xmlns:wp14="http://schemas.microsoft.com/office/word/2010/wordprocessingDrawing" xmlns:v="urn:schemas-microsoft-com:vml" xmlns:o="urn:schemas-microsoft-com:office:office" xmlns:mc="http://schemas.openxmlformats.org/markup-compatibility/2006" xmlns:wpc="http://schemas.microsoft.com/office/word/2010/wordprocessingCanvas" xmlns="" val="0"/>
                         </a:ext>
                       </a:extLst>
                     </a:blip>
@@ -2143,13 +2144,6 @@
           <w:lang w:val="ru-RU"/>
         </w:rPr>
       </w:pPr>
-    </w:p>
-    <w:p>
-      <w:pPr>
-        <w:rPr>
-          <w:lang w:val="ru-RU"/>
-        </w:rPr>
-      </w:pPr>
       <w:r>
         <w:rPr>
           <w:lang w:val="ru-RU"/>
@@ -2180,27 +2174,42 @@
         <w:rPr>
           <w:lang w:val="ru-RU"/>
         </w:rPr>
-        <w:t xml:space="preserve">б. Буровая установка принадлежит подрядчику, буровой фирме или пароходству. Часто вы будете работать для буровой фирмы, но вас может так же нанять и фирма, которая нанимает персонал на буровую фирму (подрядчик наниматель). </w:t>
-      </w:r>
-    </w:p>
-    <w:p>
-      <w:pPr>
-        <w:rPr>
-          <w:lang w:val="ru-RU"/>
-        </w:rPr>
-      </w:pPr>
-    </w:p>
-    <w:p>
-      <w:pPr>
-        <w:rPr>
-          <w:lang w:val="ru-RU"/>
-        </w:rPr>
-      </w:pPr>
+        <w:t xml:space="preserve">б. Буровая установка принадлежит подрядчику, буровой фирме или пароходству. </w:t>
+      </w:r>
+    </w:p>
+    <w:p>
       <w:r>
         <w:rPr>
           <w:lang w:val="ru-RU"/>
         </w:rPr>
         <w:t xml:space="preserve">Так же каждый главный оператор требует различных услуг от подрядчиков, таких как поставка оборудования и персонал для погружения, техническая поддержка, коммуникации и другие, которые в свою очередь увеличивают рабочую силу, которая необходима для обслуживания. </w:t>
+      </w:r>
+    </w:p>
+    <w:p>
+      <w:pPr>
+        <w:rPr>
+          <w:lang w:val="ru-RU"/>
+        </w:rPr>
+      </w:pPr>
+      <w:r>
+        <w:rPr>
+          <w:lang w:val="ru-RU"/>
+        </w:rPr>
+        <w:t>Таким образом, на платформе может находиться большое количество человек</w:t>
+      </w:r>
+      <w:proofErr w:type="gramStart"/>
+      <w:r>
+        <w:rPr>
+          <w:lang w:val="ru-RU"/>
+        </w:rPr>
+        <w:t>.</w:t>
+      </w:r>
+      <w:proofErr w:type="gramEnd"/>
+      <w:r>
+        <w:rPr>
+          <w:lang w:val="ru-RU"/>
+        </w:rPr>
+        <w:t xml:space="preserve"> Спасательная система должна обеспечить эвакуацию с терпящей бедствие платформы как можно большему количеству людей, включая тех, кто не входит в постоянный состав экипажа нефтяной платформы. Спасательная группировка роботов (СГР) должна учитывать изменение в составе экипажа нефтяной платформы.</w:t>
       </w:r>
     </w:p>
     <w:p>
@@ -2559,14 +2568,14 @@
         </w:rPr>
         <w:t>рабочи</w:t>
       </w:r>
+      <w:r>
+        <w:rPr>
+          <w:szCs w:val="28"/>
+          <w:lang w:val="ru-RU"/>
+        </w:rPr>
+        <w:t>х</w:t>
+      </w:r>
       <w:proofErr w:type="spellEnd"/>
-      <w:r>
-        <w:rPr>
-          <w:szCs w:val="28"/>
-          <w:lang w:val="ru-RU"/>
-        </w:rPr>
-        <w:t>х</w:t>
-      </w:r>
       <w:r>
         <w:rPr>
           <w:szCs w:val="28"/>
@@ -2888,14 +2897,14 @@
         <w:rPr>
           <w:lang w:val="ru-RU"/>
         </w:rPr>
-        <w:t>сопровождение людей к местам эвакуации или к наиболее безопасным местам ожидания роботов-</w:t>
+        <w:t xml:space="preserve">сопровождение людей к местам эвакуации или к наиболее безопасным местам ожидания </w:t>
       </w:r>
       <w:proofErr w:type="spellStart"/>
       <w:r>
         <w:rPr>
           <w:lang w:val="ru-RU"/>
         </w:rPr>
-        <w:t>перегрузчиков</w:t>
+        <w:t>роботов-перегрузчиков</w:t>
       </w:r>
       <w:proofErr w:type="spellEnd"/>
       <w:r>
@@ -3140,10 +3149,11 @@
       <w:r>
         <w:rPr>
           <w:noProof/>
+          <w:lang w:val="ru-RU" w:eastAsia="ru-RU"/>
         </w:rPr>
         <w:lastRenderedPageBreak/>
         <w:drawing>
-          <wp:inline distT="0" distB="0" distL="0" distR="0" wp14:anchorId="592FB7EB" wp14:editId="16AF8E63">
+          <wp:inline distT="0" distB="0" distL="0" distR="0">
             <wp:extent cx="4772025" cy="4106161"/>
             <wp:effectExtent l="0" t="0" r="0" b="8890"/>
             <wp:docPr id="1" name="Рисунок 1"/>
@@ -3160,10 +3170,10 @@
                     </pic:cNvPicPr>
                   </pic:nvPicPr>
                   <pic:blipFill>
-                    <a:blip r:embed="rId8">
+                    <a:blip r:embed="rId7" cstate="print">
                       <a:extLst>
                         <a:ext uri="{28A0092B-C50C-407E-A947-70E740481C1C}">
-                          <a14:useLocalDpi xmlns:a14="http://schemas.microsoft.com/office/drawing/2010/main" val="0"/>
+                          <a14:useLocalDpi xmlns:a14="http://schemas.microsoft.com/office/drawing/2010/main" xmlns:wps="http://schemas.microsoft.com/office/word/2010/wordprocessingShape" xmlns:wpi="http://schemas.microsoft.com/office/word/2010/wordprocessingInk" xmlns:wpg="http://schemas.microsoft.com/office/word/2010/wordprocessingGroup" xmlns:w14="http://schemas.microsoft.com/office/word/2010/wordml" xmlns:w="http://schemas.openxmlformats.org/wordprocessingml/2006/main" xmlns:w10="urn:schemas-microsoft-com:office:word" xmlns:wp14="http://schemas.microsoft.com/office/word/2010/wordprocessingDrawing" xmlns:v="urn:schemas-microsoft-com:vml" xmlns:o="urn:schemas-microsoft-com:office:office" xmlns:mc="http://schemas.openxmlformats.org/markup-compatibility/2006" xmlns:wpc="http://schemas.microsoft.com/office/word/2010/wordprocessingCanvas" xmlns="" val="0"/>
                         </a:ext>
                       </a:extLst>
                     </a:blip>
@@ -3383,9 +3393,10 @@
       <w:r>
         <w:rPr>
           <w:noProof/>
+          <w:lang w:val="ru-RU" w:eastAsia="ru-RU"/>
         </w:rPr>
         <w:drawing>
-          <wp:inline distT="0" distB="0" distL="0" distR="0" wp14:anchorId="0AC4E696" wp14:editId="3ECEC901">
+          <wp:inline distT="0" distB="0" distL="0" distR="0">
             <wp:extent cx="4514850" cy="3212785"/>
             <wp:effectExtent l="0" t="0" r="0" b="6985"/>
             <wp:docPr id="2" name="Рисунок 2"/>
@@ -3402,10 +3413,10 @@
                     </pic:cNvPicPr>
                   </pic:nvPicPr>
                   <pic:blipFill>
-                    <a:blip r:embed="rId9">
+                    <a:blip r:embed="rId8" cstate="print">
                       <a:extLst>
                         <a:ext uri="{28A0092B-C50C-407E-A947-70E740481C1C}">
-                          <a14:useLocalDpi xmlns:a14="http://schemas.microsoft.com/office/drawing/2010/main" val="0"/>
+                          <a14:useLocalDpi xmlns:a14="http://schemas.microsoft.com/office/drawing/2010/main" xmlns:wps="http://schemas.microsoft.com/office/word/2010/wordprocessingShape" xmlns:wpi="http://schemas.microsoft.com/office/word/2010/wordprocessingInk" xmlns:wpg="http://schemas.microsoft.com/office/word/2010/wordprocessingGroup" xmlns:w14="http://schemas.microsoft.com/office/word/2010/wordml" xmlns:w="http://schemas.openxmlformats.org/wordprocessingml/2006/main" xmlns:w10="urn:schemas-microsoft-com:office:word" xmlns:wp14="http://schemas.microsoft.com/office/word/2010/wordprocessingDrawing" xmlns:v="urn:schemas-microsoft-com:vml" xmlns:o="urn:schemas-microsoft-com:office:office" xmlns:mc="http://schemas.openxmlformats.org/markup-compatibility/2006" xmlns:wpc="http://schemas.microsoft.com/office/word/2010/wordprocessingCanvas" xmlns="" val="0"/>
                         </a:ext>
                       </a:extLst>
                     </a:blip>
@@ -3667,9 +3678,10 @@
       <w:r>
         <w:rPr>
           <w:noProof/>
+          <w:lang w:val="ru-RU" w:eastAsia="ru-RU"/>
         </w:rPr>
         <w:drawing>
-          <wp:inline distT="0" distB="0" distL="0" distR="0" wp14:anchorId="34ECF4DE" wp14:editId="017AA798">
+          <wp:inline distT="0" distB="0" distL="0" distR="0">
             <wp:extent cx="5348724" cy="3609975"/>
             <wp:effectExtent l="0" t="0" r="4445" b="0"/>
             <wp:docPr id="3" name="Рисунок 3"/>
@@ -3686,10 +3698,10 @@
                     </pic:cNvPicPr>
                   </pic:nvPicPr>
                   <pic:blipFill>
-                    <a:blip r:embed="rId10">
+                    <a:blip r:embed="rId9" cstate="print">
                       <a:extLst>
                         <a:ext uri="{28A0092B-C50C-407E-A947-70E740481C1C}">
-                          <a14:useLocalDpi xmlns:a14="http://schemas.microsoft.com/office/drawing/2010/main" val="0"/>
+                          <a14:useLocalDpi xmlns:a14="http://schemas.microsoft.com/office/drawing/2010/main" xmlns:wps="http://schemas.microsoft.com/office/word/2010/wordprocessingShape" xmlns:wpi="http://schemas.microsoft.com/office/word/2010/wordprocessingInk" xmlns:wpg="http://schemas.microsoft.com/office/word/2010/wordprocessingGroup" xmlns:w14="http://schemas.microsoft.com/office/word/2010/wordml" xmlns:w="http://schemas.openxmlformats.org/wordprocessingml/2006/main" xmlns:w10="urn:schemas-microsoft-com:office:word" xmlns:wp14="http://schemas.microsoft.com/office/word/2010/wordprocessingDrawing" xmlns:v="urn:schemas-microsoft-com:vml" xmlns:o="urn:schemas-microsoft-com:office:office" xmlns:mc="http://schemas.openxmlformats.org/markup-compatibility/2006" xmlns:wpc="http://schemas.microsoft.com/office/word/2010/wordprocessingCanvas" xmlns="" val="0"/>
                         </a:ext>
                       </a:extLst>
                     </a:blip>
@@ -3939,14 +3951,14 @@
         <w:rPr>
           <w:lang w:val="ru-RU"/>
         </w:rPr>
-        <w:t xml:space="preserve"> Средства подъема роботов должны доставлять роботов-разведчиков, а возможно роботов-</w:t>
+        <w:t xml:space="preserve"> Средства подъема роботов должны доставлять роботов-разведчиков, а возможно </w:t>
       </w:r>
       <w:proofErr w:type="spellStart"/>
       <w:r>
         <w:rPr>
           <w:lang w:val="ru-RU"/>
         </w:rPr>
-        <w:t>перегрузчиков</w:t>
+        <w:t>роботов-перегрузчиков</w:t>
       </w:r>
       <w:proofErr w:type="spellEnd"/>
       <w:r>
@@ -4219,6 +4231,7 @@
       <w:r>
         <w:rPr>
           <w:noProof/>
+          <w:lang w:val="ru-RU" w:eastAsia="ru-RU"/>
         </w:rPr>
         <w:lastRenderedPageBreak/>
         <w:drawing>
@@ -4239,10 +4252,10 @@
                     </pic:cNvPicPr>
                   </pic:nvPicPr>
                   <pic:blipFill>
-                    <a:blip r:embed="rId11">
+                    <a:blip r:embed="rId10" cstate="print">
                       <a:extLst>
                         <a:ext uri="{28A0092B-C50C-407E-A947-70E740481C1C}">
-                          <a14:useLocalDpi xmlns:a14="http://schemas.microsoft.com/office/drawing/2010/main" val="0"/>
+                          <a14:useLocalDpi xmlns:a14="http://schemas.microsoft.com/office/drawing/2010/main" xmlns:wps="http://schemas.microsoft.com/office/word/2010/wordprocessingShape" xmlns:wpi="http://schemas.microsoft.com/office/word/2010/wordprocessingInk" xmlns:wpg="http://schemas.microsoft.com/office/word/2010/wordprocessingGroup" xmlns:w14="http://schemas.microsoft.com/office/word/2010/wordml" xmlns:w="http://schemas.openxmlformats.org/wordprocessingml/2006/main" xmlns:w10="urn:schemas-microsoft-com:office:word" xmlns:wp14="http://schemas.microsoft.com/office/word/2010/wordprocessingDrawing" xmlns:v="urn:schemas-microsoft-com:vml" xmlns:o="urn:schemas-microsoft-com:office:office" xmlns:mc="http://schemas.openxmlformats.org/markup-compatibility/2006" xmlns:wpc="http://schemas.microsoft.com/office/word/2010/wordprocessingCanvas" xmlns="" val="0"/>
                         </a:ext>
                       </a:extLst>
                     </a:blip>
@@ -4495,6 +4508,7 @@
       <w:r>
         <w:rPr>
           <w:noProof/>
+          <w:lang w:val="ru-RU" w:eastAsia="ru-RU"/>
         </w:rPr>
         <w:lastRenderedPageBreak/>
         <w:drawing>
@@ -4515,10 +4529,10 @@
                     </pic:cNvPicPr>
                   </pic:nvPicPr>
                   <pic:blipFill>
-                    <a:blip r:embed="rId12">
+                    <a:blip r:embed="rId11" cstate="print">
                       <a:extLst>
                         <a:ext uri="{28A0092B-C50C-407E-A947-70E740481C1C}">
-                          <a14:useLocalDpi xmlns:a14="http://schemas.microsoft.com/office/drawing/2010/main" val="0"/>
+                          <a14:useLocalDpi xmlns:a14="http://schemas.microsoft.com/office/drawing/2010/main" xmlns:wps="http://schemas.microsoft.com/office/word/2010/wordprocessingShape" xmlns:wpi="http://schemas.microsoft.com/office/word/2010/wordprocessingInk" xmlns:wpg="http://schemas.microsoft.com/office/word/2010/wordprocessingGroup" xmlns:w14="http://schemas.microsoft.com/office/word/2010/wordml" xmlns:w="http://schemas.openxmlformats.org/wordprocessingml/2006/main" xmlns:w10="urn:schemas-microsoft-com:office:word" xmlns:wp14="http://schemas.microsoft.com/office/word/2010/wordprocessingDrawing" xmlns:v="urn:schemas-microsoft-com:vml" xmlns:o="urn:schemas-microsoft-com:office:office" xmlns:mc="http://schemas.openxmlformats.org/markup-compatibility/2006" xmlns:wpc="http://schemas.microsoft.com/office/word/2010/wordprocessingCanvas" xmlns="" val="0"/>
                         </a:ext>
                       </a:extLst>
                     </a:blip>
@@ -4615,14 +4629,14 @@
         <w:rPr>
           <w:lang w:val="ru-RU"/>
         </w:rPr>
-        <w:t>ы) так и специально подготовленные роботами-</w:t>
+        <w:t xml:space="preserve">ы) так и специально подготовленные </w:t>
       </w:r>
       <w:proofErr w:type="spellStart"/>
       <w:r>
         <w:rPr>
           <w:lang w:val="ru-RU"/>
         </w:rPr>
-        <w:t>перегрузчиками</w:t>
+        <w:t>роботами-перегрузчиками</w:t>
       </w:r>
       <w:proofErr w:type="spellEnd"/>
       <w:r>
@@ -4642,14 +4656,14 @@
         <w:rPr>
           <w:lang w:val="ru-RU"/>
         </w:rPr>
-        <w:t>обнаружив непроходимый завал он передает информацию о</w:t>
+        <w:t>обнаружив непроходимый завал он передает</w:t>
       </w:r>
       <w:proofErr w:type="gramEnd"/>
       <w:r>
         <w:rPr>
           <w:lang w:val="ru-RU"/>
         </w:rPr>
-        <w:t xml:space="preserve"> нем всей группировке и продолжает патрулирование. Робот 2 движется по маршруту  патрулирования к человеку находящемуся в наиболее опасных условиях или к зонам наибольшего риска для сбора информации о них. Робот 3 сопровождает </w:t>
+        <w:t xml:space="preserve"> информацию о нем всей группировке и продолжает патрулирование. Робот 2 движется по маршруту  патрулирования к человеку находящемуся в наиболее опасных условиях или к зонам наибольшего риска для сбора информации о них. Робот 3 сопровождает </w:t>
       </w:r>
       <w:r>
         <w:rPr>
@@ -4702,6 +4716,7 @@
       <w:r>
         <w:rPr>
           <w:noProof/>
+          <w:lang w:val="ru-RU" w:eastAsia="ru-RU"/>
         </w:rPr>
         <w:drawing>
           <wp:inline distT="0" distB="0" distL="0" distR="0">
@@ -4721,10 +4736,10 @@
                     </pic:cNvPicPr>
                   </pic:nvPicPr>
                   <pic:blipFill>
-                    <a:blip r:embed="rId13">
+                    <a:blip r:embed="rId12" cstate="print">
                       <a:extLst>
                         <a:ext uri="{28A0092B-C50C-407E-A947-70E740481C1C}">
-                          <a14:useLocalDpi xmlns:a14="http://schemas.microsoft.com/office/drawing/2010/main" val="0"/>
+                          <a14:useLocalDpi xmlns:a14="http://schemas.microsoft.com/office/drawing/2010/main" xmlns:wps="http://schemas.microsoft.com/office/word/2010/wordprocessingShape" xmlns:wpi="http://schemas.microsoft.com/office/word/2010/wordprocessingInk" xmlns:wpg="http://schemas.microsoft.com/office/word/2010/wordprocessingGroup" xmlns:w14="http://schemas.microsoft.com/office/word/2010/wordml" xmlns:w="http://schemas.openxmlformats.org/wordprocessingml/2006/main" xmlns:w10="urn:schemas-microsoft-com:office:word" xmlns:wp14="http://schemas.microsoft.com/office/word/2010/wordprocessingDrawing" xmlns:v="urn:schemas-microsoft-com:vml" xmlns:o="urn:schemas-microsoft-com:office:office" xmlns:mc="http://schemas.openxmlformats.org/markup-compatibility/2006" xmlns:wpc="http://schemas.microsoft.com/office/word/2010/wordprocessingCanvas" xmlns="" val="0"/>
                         </a:ext>
                       </a:extLst>
                     </a:blip>
@@ -4834,14 +4849,14 @@
         <w:rPr>
           <w:lang w:val="ru-RU"/>
         </w:rPr>
-        <w:t xml:space="preserve"> Робот 3 движется к обнаруженному человеку, чтобы определить возможность подхода к нему робота-</w:t>
+        <w:t xml:space="preserve"> Робот 3 движется к обнаруженному человеку, чтобы определить возможность подхода к нему </w:t>
       </w:r>
       <w:proofErr w:type="spellStart"/>
       <w:r>
         <w:rPr>
           <w:lang w:val="ru-RU"/>
         </w:rPr>
-        <w:t>перегрузчика</w:t>
+        <w:t>робота-перегрузчика</w:t>
       </w:r>
       <w:proofErr w:type="spellEnd"/>
       <w:r>
@@ -4872,14 +4887,14 @@
         <w:rPr>
           <w:lang w:val="ru-RU"/>
         </w:rPr>
-        <w:t xml:space="preserve"> опасную зону самостоятельно и приближение к нему робота-</w:t>
+        <w:t xml:space="preserve"> опасную зону самостоятельно и приближение к нему </w:t>
       </w:r>
       <w:proofErr w:type="spellStart"/>
       <w:r>
         <w:rPr>
           <w:lang w:val="ru-RU"/>
         </w:rPr>
-        <w:t>перегрузчика</w:t>
+        <w:t>робота-перегрузчика</w:t>
       </w:r>
       <w:proofErr w:type="spellEnd"/>
       <w:r>
@@ -5038,14 +5053,14 @@
         <w:rPr>
           <w:lang w:val="ru-RU"/>
         </w:rPr>
-        <w:t>предназначены для проведения операций обеспечивающих  доступ роботов-</w:t>
+        <w:t xml:space="preserve">предназначены для проведения операций обеспечивающих  доступ </w:t>
       </w:r>
       <w:proofErr w:type="spellStart"/>
       <w:r>
         <w:rPr>
           <w:lang w:val="ru-RU"/>
         </w:rPr>
-        <w:t>перегрузчков</w:t>
+        <w:t>роботов-перегрузчков</w:t>
       </w:r>
       <w:proofErr w:type="spellEnd"/>
       <w:r>
@@ -5574,14 +5589,14 @@
         <w:rPr>
           <w:lang w:val="ru-RU"/>
         </w:rPr>
-        <w:t>Так как основная цель роботов рабочих обеспечить доступ к людям роботам-</w:t>
+        <w:t xml:space="preserve">Так как основная цель роботов рабочих обеспечить доступ к людям </w:t>
       </w:r>
       <w:proofErr w:type="spellStart"/>
       <w:r>
         <w:rPr>
           <w:lang w:val="ru-RU"/>
         </w:rPr>
-        <w:t>перегрузчикам</w:t>
+        <w:t>роботам-перегрузчикам</w:t>
       </w:r>
       <w:proofErr w:type="spellEnd"/>
       <w:r>
@@ -5648,14 +5663,14 @@
         <w:rPr>
           <w:lang w:val="ru-RU"/>
         </w:rPr>
-        <w:t>ться вне платформы для расчистки завалов тушения пожара или устранения других препятствий на пути между роботом-</w:t>
+        <w:t xml:space="preserve">ться вне платформы для расчистки завалов тушения пожара или устранения других препятствий на пути между </w:t>
       </w:r>
       <w:proofErr w:type="spellStart"/>
       <w:r>
         <w:rPr>
           <w:lang w:val="ru-RU"/>
         </w:rPr>
-        <w:t>перегрузчиком</w:t>
+        <w:t>роботом-перегрузчиком</w:t>
       </w:r>
       <w:proofErr w:type="spellEnd"/>
       <w:r>
@@ -5681,6 +5696,7 @@
       <w:r>
         <w:rPr>
           <w:noProof/>
+          <w:lang w:val="ru-RU" w:eastAsia="ru-RU"/>
         </w:rPr>
         <w:drawing>
           <wp:inline distT="0" distB="0" distL="0" distR="0">
@@ -5700,10 +5716,10 @@
                     </pic:cNvPicPr>
                   </pic:nvPicPr>
                   <pic:blipFill>
-                    <a:blip r:embed="rId14">
+                    <a:blip r:embed="rId13" cstate="print">
                       <a:extLst>
                         <a:ext uri="{28A0092B-C50C-407E-A947-70E740481C1C}">
-                          <a14:useLocalDpi xmlns:a14="http://schemas.microsoft.com/office/drawing/2010/main" val="0"/>
+                          <a14:useLocalDpi xmlns:a14="http://schemas.microsoft.com/office/drawing/2010/main" xmlns:wps="http://schemas.microsoft.com/office/word/2010/wordprocessingShape" xmlns:wpi="http://schemas.microsoft.com/office/word/2010/wordprocessingInk" xmlns:wpg="http://schemas.microsoft.com/office/word/2010/wordprocessingGroup" xmlns:w14="http://schemas.microsoft.com/office/word/2010/wordml" xmlns:w="http://schemas.openxmlformats.org/wordprocessingml/2006/main" xmlns:w10="urn:schemas-microsoft-com:office:word" xmlns:wp14="http://schemas.microsoft.com/office/word/2010/wordprocessingDrawing" xmlns:v="urn:schemas-microsoft-com:vml" xmlns:o="urn:schemas-microsoft-com:office:office" xmlns:mc="http://schemas.openxmlformats.org/markup-compatibility/2006" xmlns:wpc="http://schemas.microsoft.com/office/word/2010/wordprocessingCanvas" xmlns="" val="0"/>
                         </a:ext>
                       </a:extLst>
                     </a:blip>
@@ -6058,14 +6074,14 @@
         <w:rPr>
           <w:lang w:val="ru-RU"/>
         </w:rPr>
-        <w:t xml:space="preserve"> робот потеряет возможность подняться на борт платформы, и не сможет расчистить путь для продвижения робота-</w:t>
+        <w:t xml:space="preserve"> робот потеряет возможность подняться на борт платформы, и не сможет расчистить путь для продвижения </w:t>
       </w:r>
       <w:proofErr w:type="spellStart"/>
       <w:r>
         <w:rPr>
           <w:lang w:val="ru-RU"/>
         </w:rPr>
-        <w:t>перегрузчика</w:t>
+        <w:t>робота-перегрузчика</w:t>
       </w:r>
       <w:proofErr w:type="spellEnd"/>
       <w:r>
@@ -6164,9 +6180,10 @@
       <w:r>
         <w:rPr>
           <w:noProof/>
+          <w:lang w:val="ru-RU" w:eastAsia="ru-RU"/>
         </w:rPr>
         <w:drawing>
-          <wp:inline distT="0" distB="0" distL="0" distR="0" wp14:anchorId="5C6A3C69" wp14:editId="729C6727">
+          <wp:inline distT="0" distB="0" distL="0" distR="0">
             <wp:extent cx="5857742" cy="4391346"/>
             <wp:effectExtent l="0" t="0" r="0" b="0"/>
             <wp:docPr id="4" name="Рисунок 4" descr="http://www.dimec.unige.it/pmar/rc_home_file/rc_download/photos/DSCN0089.JPG"/>
@@ -6183,10 +6200,10 @@
                     </pic:cNvPicPr>
                   </pic:nvPicPr>
                   <pic:blipFill>
-                    <a:blip r:embed="rId15" cstate="print">
+                    <a:blip r:embed="rId14" cstate="print">
                       <a:extLst>
                         <a:ext uri="{28A0092B-C50C-407E-A947-70E740481C1C}">
-                          <a14:useLocalDpi xmlns:a14="http://schemas.microsoft.com/office/drawing/2010/main" val="0"/>
+                          <a14:useLocalDpi xmlns:a14="http://schemas.microsoft.com/office/drawing/2010/main" xmlns:wps="http://schemas.microsoft.com/office/word/2010/wordprocessingShape" xmlns:wpi="http://schemas.microsoft.com/office/word/2010/wordprocessingInk" xmlns:wpg="http://schemas.microsoft.com/office/word/2010/wordprocessingGroup" xmlns:w14="http://schemas.microsoft.com/office/word/2010/wordml" xmlns:w="http://schemas.openxmlformats.org/wordprocessingml/2006/main" xmlns:w10="urn:schemas-microsoft-com:office:word" xmlns:wp14="http://schemas.microsoft.com/office/word/2010/wordprocessingDrawing" xmlns:v="urn:schemas-microsoft-com:vml" xmlns:o="urn:schemas-microsoft-com:office:office" xmlns:mc="http://schemas.openxmlformats.org/markup-compatibility/2006" xmlns:wpc="http://schemas.microsoft.com/office/word/2010/wordprocessingCanvas" xmlns="" val="0"/>
                         </a:ext>
                       </a:extLst>
                     </a:blip>
@@ -6541,20 +6558,20 @@
         <w:rPr>
           <w:lang w:val="ru-RU"/>
         </w:rPr>
-        <w:t>Поведение роботов рабочих значительно проще поведения роботов-разведчиков. Так как основная задача этого типа роботов обеспечение возможности продвижения людей к точкам эвакуации и роб</w:t>
-      </w:r>
-      <w:r>
-        <w:rPr>
-          <w:lang w:val="ru-RU"/>
-        </w:rPr>
-        <w:t>отам-</w:t>
+        <w:t xml:space="preserve">Поведение роботов рабочих значительно проще поведения роботов-разведчиков. Так как основная задача этого типа роботов обеспечение возможности продвижения людей к точкам эвакуации и </w:t>
       </w:r>
       <w:proofErr w:type="spellStart"/>
       <w:r>
         <w:rPr>
           <w:lang w:val="ru-RU"/>
         </w:rPr>
-        <w:t>перегрузчикам</w:t>
+        <w:t>роб</w:t>
+      </w:r>
+      <w:r>
+        <w:rPr>
+          <w:lang w:val="ru-RU"/>
+        </w:rPr>
+        <w:t>отам-перегрузчикам</w:t>
       </w:r>
       <w:proofErr w:type="spellEnd"/>
       <w:r>
@@ -6763,7 +6780,7 @@
           <w:szCs w:val="28"/>
           <w:lang w:val="ru-RU"/>
         </w:rPr>
-        <w:t>пожаро</w:t>
+        <w:t>пожаро-взрыво-защищённой</w:t>
       </w:r>
       <w:proofErr w:type="spellEnd"/>
       <w:r>
@@ -6771,23 +6788,7 @@
           <w:szCs w:val="28"/>
           <w:lang w:val="ru-RU"/>
         </w:rPr>
-        <w:t>-</w:t>
-      </w:r>
-      <w:proofErr w:type="spellStart"/>
-      <w:r>
-        <w:rPr>
-          <w:szCs w:val="28"/>
-          <w:lang w:val="ru-RU"/>
-        </w:rPr>
-        <w:t>взрыво</w:t>
-      </w:r>
-      <w:proofErr w:type="spellEnd"/>
-      <w:r>
-        <w:rPr>
-          <w:szCs w:val="28"/>
-          <w:lang w:val="ru-RU"/>
-        </w:rPr>
-        <w:t xml:space="preserve">-защищённой </w:t>
+        <w:t xml:space="preserve"> </w:t>
       </w:r>
       <w:r>
         <w:rPr>
@@ -7312,7 +7313,7 @@
           <w:szCs w:val="28"/>
           <w:lang w:val="ru-RU"/>
         </w:rPr>
-        <w:t xml:space="preserve">Второй вариант кажется более предпочтительным так как робот </w:t>
+        <w:t xml:space="preserve">Второй вариант кажется более </w:t>
       </w:r>
       <w:proofErr w:type="gramStart"/>
       <w:r>
@@ -7320,7 +7321,7 @@
           <w:szCs w:val="28"/>
           <w:lang w:val="ru-RU"/>
         </w:rPr>
-        <w:t>–п</w:t>
+        <w:t>предпочтительным</w:t>
       </w:r>
       <w:proofErr w:type="gramEnd"/>
       <w:r>
@@ -7328,7 +7329,7 @@
           <w:szCs w:val="28"/>
           <w:lang w:val="ru-RU"/>
         </w:rPr>
-        <w:t xml:space="preserve">одъемник </w:t>
+        <w:t xml:space="preserve"> так как робот –подъемник </w:t>
       </w:r>
       <w:r>
         <w:rPr>
@@ -7419,6 +7420,7 @@
       <w:r>
         <w:rPr>
           <w:noProof/>
+          <w:lang w:val="ru-RU" w:eastAsia="ru-RU"/>
         </w:rPr>
         <w:drawing>
           <wp:inline distT="0" distB="0" distL="0" distR="0">
@@ -7438,10 +7440,10 @@
                     </pic:cNvPicPr>
                   </pic:nvPicPr>
                   <pic:blipFill>
-                    <a:blip r:embed="rId16" cstate="print">
+                    <a:blip r:embed="rId15" cstate="print">
                       <a:extLst>
                         <a:ext uri="{28A0092B-C50C-407E-A947-70E740481C1C}">
-                          <a14:useLocalDpi xmlns:a14="http://schemas.microsoft.com/office/drawing/2010/main" val="0"/>
+                          <a14:useLocalDpi xmlns:a14="http://schemas.microsoft.com/office/drawing/2010/main" xmlns:wps="http://schemas.microsoft.com/office/word/2010/wordprocessingShape" xmlns:wpi="http://schemas.microsoft.com/office/word/2010/wordprocessingInk" xmlns:wpg="http://schemas.microsoft.com/office/word/2010/wordprocessingGroup" xmlns:w14="http://schemas.microsoft.com/office/word/2010/wordml" xmlns:w="http://schemas.openxmlformats.org/wordprocessingml/2006/main" xmlns:w10="urn:schemas-microsoft-com:office:word" xmlns:wp14="http://schemas.microsoft.com/office/word/2010/wordprocessingDrawing" xmlns:v="urn:schemas-microsoft-com:vml" xmlns:o="urn:schemas-microsoft-com:office:office" xmlns:mc="http://schemas.openxmlformats.org/markup-compatibility/2006" xmlns:wpc="http://schemas.microsoft.com/office/word/2010/wordprocessingCanvas" xmlns="" val="0"/>
                         </a:ext>
                       </a:extLst>
                     </a:blip>
@@ -7825,7 +7827,7 @@
           <w:szCs w:val="28"/>
           <w:lang w:val="ru-RU"/>
         </w:rPr>
-        <w:t>пожаро</w:t>
+        <w:t>пожаро-взрыво-защищённой</w:t>
       </w:r>
       <w:proofErr w:type="spellEnd"/>
       <w:r>
@@ -7833,23 +7835,7 @@
           <w:szCs w:val="28"/>
           <w:lang w:val="ru-RU"/>
         </w:rPr>
-        <w:t>-</w:t>
-      </w:r>
-      <w:proofErr w:type="spellStart"/>
-      <w:r>
-        <w:rPr>
-          <w:szCs w:val="28"/>
-          <w:lang w:val="ru-RU"/>
-        </w:rPr>
-        <w:t>взрыво</w:t>
-      </w:r>
-      <w:proofErr w:type="spellEnd"/>
-      <w:r>
-        <w:rPr>
-          <w:szCs w:val="28"/>
-          <w:lang w:val="ru-RU"/>
-        </w:rPr>
-        <w:t xml:space="preserve">-защищённой капсуле со специальной дверью, предназначенной для лёгкого проникновения людей внутрь. При этом требуется учесть, что </w:t>
+        <w:t xml:space="preserve"> капсуле со специальной дверью, предназначенной для лёгкого проникновения людей внутрь. При этом требуется учесть, что </w:t>
       </w:r>
       <w:proofErr w:type="gramStart"/>
       <w:r>
@@ -7947,7 +7933,7 @@
           <w:szCs w:val="28"/>
           <w:lang w:val="ru-RU"/>
         </w:rPr>
-        <w:t>В итоге получаем, что робот-</w:t>
+        <w:t xml:space="preserve">В итоге получаем, что </w:t>
       </w:r>
       <w:proofErr w:type="spellStart"/>
       <w:r>
@@ -7955,7 +7941,7 @@
           <w:szCs w:val="28"/>
           <w:lang w:val="ru-RU"/>
         </w:rPr>
-        <w:t>перегрузчик</w:t>
+        <w:t>робот-перегрузчик</w:t>
       </w:r>
       <w:proofErr w:type="spellEnd"/>
       <w:r>
@@ -8183,14 +8169,14 @@
         <w:rPr>
           <w:lang w:val="ru-RU"/>
         </w:rPr>
-        <w:t xml:space="preserve"> то роботы начинают рабочую часть спасения. Роботы-</w:t>
+        <w:t xml:space="preserve"> то роботы начинают рабочую часть спасения. </w:t>
       </w:r>
       <w:proofErr w:type="spellStart"/>
       <w:r>
         <w:rPr>
           <w:lang w:val="ru-RU"/>
         </w:rPr>
-        <w:t>транспартеры</w:t>
+        <w:t>Роботы-транспартеры</w:t>
       </w:r>
       <w:proofErr w:type="spellEnd"/>
       <w:r>
@@ -8352,14 +8338,14 @@
         <w:rPr>
           <w:lang w:val="ru-RU"/>
         </w:rPr>
-        <w:t>Подойдя к месту нахождения людей у борта, робот начинает процесс переноса спасаемых с платформы на поверхность возле платформы или на борт робота-</w:t>
+        <w:t xml:space="preserve">Подойдя к месту нахождения людей у борта, робот начинает процесс переноса спасаемых с платформы на поверхность возле платформы или на борт </w:t>
       </w:r>
       <w:proofErr w:type="spellStart"/>
       <w:r>
         <w:rPr>
           <w:lang w:val="ru-RU"/>
         </w:rPr>
-        <w:t>транспартера</w:t>
+        <w:t>робота-транспартера</w:t>
       </w:r>
       <w:proofErr w:type="spellEnd"/>
       <w:r>
@@ -8392,6 +8378,7 @@
       <w:r>
         <w:rPr>
           <w:noProof/>
+          <w:lang w:val="ru-RU" w:eastAsia="ru-RU"/>
         </w:rPr>
         <w:drawing>
           <wp:inline distT="0" distB="0" distL="0" distR="0">
@@ -8411,10 +8398,10 @@
                     </pic:cNvPicPr>
                   </pic:nvPicPr>
                   <pic:blipFill>
-                    <a:blip r:embed="rId17">
+                    <a:blip r:embed="rId16" cstate="print">
                       <a:extLst>
                         <a:ext uri="{28A0092B-C50C-407E-A947-70E740481C1C}">
-                          <a14:useLocalDpi xmlns:a14="http://schemas.microsoft.com/office/drawing/2010/main" val="0"/>
+                          <a14:useLocalDpi xmlns:a14="http://schemas.microsoft.com/office/drawing/2010/main" xmlns:wps="http://schemas.microsoft.com/office/word/2010/wordprocessingShape" xmlns:wpi="http://schemas.microsoft.com/office/word/2010/wordprocessingInk" xmlns:wpg="http://schemas.microsoft.com/office/word/2010/wordprocessingGroup" xmlns:w14="http://schemas.microsoft.com/office/word/2010/wordml" xmlns:w="http://schemas.openxmlformats.org/wordprocessingml/2006/main" xmlns:w10="urn:schemas-microsoft-com:office:word" xmlns:wp14="http://schemas.microsoft.com/office/word/2010/wordprocessingDrawing" xmlns:v="urn:schemas-microsoft-com:vml" xmlns:o="urn:schemas-microsoft-com:office:office" xmlns:mc="http://schemas.openxmlformats.org/markup-compatibility/2006" xmlns:wpc="http://schemas.microsoft.com/office/word/2010/wordprocessingCanvas" xmlns="" val="0"/>
                         </a:ext>
                       </a:extLst>
                     </a:blip>
@@ -8713,7 +8700,7 @@
           <w:szCs w:val="28"/>
           <w:lang w:val="ru-RU"/>
         </w:rPr>
-        <w:t>Исходя из алгоритмов работы роботов-</w:t>
+        <w:t xml:space="preserve">Исходя из алгоритмов работы </w:t>
       </w:r>
       <w:proofErr w:type="spellStart"/>
       <w:r>
@@ -8721,7 +8708,7 @@
           <w:szCs w:val="28"/>
           <w:lang w:val="ru-RU"/>
         </w:rPr>
-        <w:t>перегрузчиков</w:t>
+        <w:t>роботов-перегрузчиков</w:t>
       </w:r>
       <w:proofErr w:type="spellEnd"/>
       <w:r>
@@ -9737,6 +9724,7 @@
         <w:rPr>
           <w:noProof/>
           <w:szCs w:val="28"/>
+          <w:lang w:val="ru-RU" w:eastAsia="ru-RU"/>
         </w:rPr>
         <w:drawing>
           <wp:inline distT="0" distB="0" distL="0" distR="0">
@@ -9756,10 +9744,10 @@
                     </pic:cNvPicPr>
                   </pic:nvPicPr>
                   <pic:blipFill>
-                    <a:blip r:embed="rId18">
+                    <a:blip r:embed="rId17" cstate="print">
                       <a:extLst>
                         <a:ext uri="{28A0092B-C50C-407E-A947-70E740481C1C}">
-                          <a14:useLocalDpi xmlns:a14="http://schemas.microsoft.com/office/drawing/2010/main" val="0"/>
+                          <a14:useLocalDpi xmlns:a14="http://schemas.microsoft.com/office/drawing/2010/main" xmlns:wps="http://schemas.microsoft.com/office/word/2010/wordprocessingShape" xmlns:wpi="http://schemas.microsoft.com/office/word/2010/wordprocessingInk" xmlns:wpg="http://schemas.microsoft.com/office/word/2010/wordprocessingGroup" xmlns:w14="http://schemas.microsoft.com/office/word/2010/wordml" xmlns:w="http://schemas.openxmlformats.org/wordprocessingml/2006/main" xmlns:w10="urn:schemas-microsoft-com:office:word" xmlns:wp14="http://schemas.microsoft.com/office/word/2010/wordprocessingDrawing" xmlns:v="urn:schemas-microsoft-com:vml" xmlns:o="urn:schemas-microsoft-com:office:office" xmlns:mc="http://schemas.openxmlformats.org/markup-compatibility/2006" xmlns:wpc="http://schemas.microsoft.com/office/word/2010/wordprocessingCanvas" xmlns="" val="0"/>
                         </a:ext>
                       </a:extLst>
                     </a:blip>
@@ -9999,6 +9987,7 @@
         <w:rPr>
           <w:noProof/>
           <w:szCs w:val="28"/>
+          <w:lang w:val="ru-RU" w:eastAsia="ru-RU"/>
         </w:rPr>
         <w:drawing>
           <wp:inline distT="0" distB="0" distL="0" distR="0">
@@ -10018,10 +10007,10 @@
                     </pic:cNvPicPr>
                   </pic:nvPicPr>
                   <pic:blipFill>
-                    <a:blip r:embed="rId19">
+                    <a:blip r:embed="rId18" cstate="print">
                       <a:extLst>
                         <a:ext uri="{28A0092B-C50C-407E-A947-70E740481C1C}">
-                          <a14:useLocalDpi xmlns:a14="http://schemas.microsoft.com/office/drawing/2010/main" val="0"/>
+                          <a14:useLocalDpi xmlns:a14="http://schemas.microsoft.com/office/drawing/2010/main" xmlns:wps="http://schemas.microsoft.com/office/word/2010/wordprocessingShape" xmlns:wpi="http://schemas.microsoft.com/office/word/2010/wordprocessingInk" xmlns:wpg="http://schemas.microsoft.com/office/word/2010/wordprocessingGroup" xmlns:w14="http://schemas.microsoft.com/office/word/2010/wordml" xmlns:w="http://schemas.openxmlformats.org/wordprocessingml/2006/main" xmlns:w10="urn:schemas-microsoft-com:office:word" xmlns:wp14="http://schemas.microsoft.com/office/word/2010/wordprocessingDrawing" xmlns:v="urn:schemas-microsoft-com:vml" xmlns:o="urn:schemas-microsoft-com:office:office" xmlns:mc="http://schemas.openxmlformats.org/markup-compatibility/2006" xmlns:wpc="http://schemas.microsoft.com/office/word/2010/wordprocessingCanvas" xmlns="" val="0"/>
                         </a:ext>
                       </a:extLst>
                     </a:blip>
@@ -10168,6 +10157,7 @@
         <w:rPr>
           <w:noProof/>
           <w:szCs w:val="28"/>
+          <w:lang w:val="ru-RU" w:eastAsia="ru-RU"/>
         </w:rPr>
         <w:drawing>
           <wp:inline distT="0" distB="0" distL="0" distR="0">
@@ -10187,10 +10177,10 @@
                     </pic:cNvPicPr>
                   </pic:nvPicPr>
                   <pic:blipFill>
-                    <a:blip r:embed="rId20">
+                    <a:blip r:embed="rId19" cstate="print">
                       <a:extLst>
                         <a:ext uri="{28A0092B-C50C-407E-A947-70E740481C1C}">
-                          <a14:useLocalDpi xmlns:a14="http://schemas.microsoft.com/office/drawing/2010/main" val="0"/>
+                          <a14:useLocalDpi xmlns:a14="http://schemas.microsoft.com/office/drawing/2010/main" xmlns:wps="http://schemas.microsoft.com/office/word/2010/wordprocessingShape" xmlns:wpi="http://schemas.microsoft.com/office/word/2010/wordprocessingInk" xmlns:wpg="http://schemas.microsoft.com/office/word/2010/wordprocessingGroup" xmlns:w14="http://schemas.microsoft.com/office/word/2010/wordml" xmlns:w="http://schemas.openxmlformats.org/wordprocessingml/2006/main" xmlns:w10="urn:schemas-microsoft-com:office:word" xmlns:wp14="http://schemas.microsoft.com/office/word/2010/wordprocessingDrawing" xmlns:v="urn:schemas-microsoft-com:vml" xmlns:o="urn:schemas-microsoft-com:office:office" xmlns:mc="http://schemas.openxmlformats.org/markup-compatibility/2006" xmlns:wpc="http://schemas.microsoft.com/office/word/2010/wordprocessingCanvas" xmlns="" val="0"/>
                         </a:ext>
                       </a:extLst>
                     </a:blip>
@@ -10395,6 +10385,7 @@
         <w:rPr>
           <w:noProof/>
           <w:szCs w:val="28"/>
+          <w:lang w:val="ru-RU" w:eastAsia="ru-RU"/>
         </w:rPr>
         <w:drawing>
           <wp:inline distT="0" distB="0" distL="0" distR="0">
@@ -10414,10 +10405,10 @@
                     </pic:cNvPicPr>
                   </pic:nvPicPr>
                   <pic:blipFill>
-                    <a:blip r:embed="rId21">
+                    <a:blip r:embed="rId20" cstate="print">
                       <a:extLst>
                         <a:ext uri="{28A0092B-C50C-407E-A947-70E740481C1C}">
-                          <a14:useLocalDpi xmlns:a14="http://schemas.microsoft.com/office/drawing/2010/main" val="0"/>
+                          <a14:useLocalDpi xmlns:a14="http://schemas.microsoft.com/office/drawing/2010/main" xmlns:wps="http://schemas.microsoft.com/office/word/2010/wordprocessingShape" xmlns:wpi="http://schemas.microsoft.com/office/word/2010/wordprocessingInk" xmlns:wpg="http://schemas.microsoft.com/office/word/2010/wordprocessingGroup" xmlns:w14="http://schemas.microsoft.com/office/word/2010/wordml" xmlns:w="http://schemas.openxmlformats.org/wordprocessingml/2006/main" xmlns:w10="urn:schemas-microsoft-com:office:word" xmlns:wp14="http://schemas.microsoft.com/office/word/2010/wordprocessingDrawing" xmlns:v="urn:schemas-microsoft-com:vml" xmlns:o="urn:schemas-microsoft-com:office:office" xmlns:mc="http://schemas.openxmlformats.org/markup-compatibility/2006" xmlns:wpc="http://schemas.microsoft.com/office/word/2010/wordprocessingCanvas" xmlns="" val="0"/>
                         </a:ext>
                       </a:extLst>
                     </a:blip>
@@ -10580,6 +10571,7 @@
         <w:rPr>
           <w:noProof/>
           <w:szCs w:val="28"/>
+          <w:lang w:val="ru-RU" w:eastAsia="ru-RU"/>
         </w:rPr>
         <w:drawing>
           <wp:inline distT="0" distB="0" distL="0" distR="0">
@@ -10599,10 +10591,10 @@
                     </pic:cNvPicPr>
                   </pic:nvPicPr>
                   <pic:blipFill>
-                    <a:blip r:embed="rId22">
+                    <a:blip r:embed="rId21" cstate="print">
                       <a:extLst>
                         <a:ext uri="{28A0092B-C50C-407E-A947-70E740481C1C}">
-                          <a14:useLocalDpi xmlns:a14="http://schemas.microsoft.com/office/drawing/2010/main" val="0"/>
+                          <a14:useLocalDpi xmlns:a14="http://schemas.microsoft.com/office/drawing/2010/main" xmlns:wps="http://schemas.microsoft.com/office/word/2010/wordprocessingShape" xmlns:wpi="http://schemas.microsoft.com/office/word/2010/wordprocessingInk" xmlns:wpg="http://schemas.microsoft.com/office/word/2010/wordprocessingGroup" xmlns:w14="http://schemas.microsoft.com/office/word/2010/wordml" xmlns:w="http://schemas.openxmlformats.org/wordprocessingml/2006/main" xmlns:w10="urn:schemas-microsoft-com:office:word" xmlns:wp14="http://schemas.microsoft.com/office/word/2010/wordprocessingDrawing" xmlns:v="urn:schemas-microsoft-com:vml" xmlns:o="urn:schemas-microsoft-com:office:office" xmlns:mc="http://schemas.openxmlformats.org/markup-compatibility/2006" xmlns:wpc="http://schemas.microsoft.com/office/word/2010/wordprocessingCanvas" xmlns="" val="0"/>
                         </a:ext>
                       </a:extLst>
                     </a:blip>
@@ -10768,6 +10760,7 @@
         <w:rPr>
           <w:noProof/>
           <w:szCs w:val="28"/>
+          <w:lang w:val="ru-RU" w:eastAsia="ru-RU"/>
         </w:rPr>
         <w:drawing>
           <wp:inline distT="0" distB="0" distL="0" distR="0">
@@ -10787,10 +10780,10 @@
                     </pic:cNvPicPr>
                   </pic:nvPicPr>
                   <pic:blipFill>
-                    <a:blip r:embed="rId23">
+                    <a:blip r:embed="rId22" cstate="print">
                       <a:extLst>
                         <a:ext uri="{28A0092B-C50C-407E-A947-70E740481C1C}">
-                          <a14:useLocalDpi xmlns:a14="http://schemas.microsoft.com/office/drawing/2010/main" val="0"/>
+                          <a14:useLocalDpi xmlns:a14="http://schemas.microsoft.com/office/drawing/2010/main" xmlns:wps="http://schemas.microsoft.com/office/word/2010/wordprocessingShape" xmlns:wpi="http://schemas.microsoft.com/office/word/2010/wordprocessingInk" xmlns:wpg="http://schemas.microsoft.com/office/word/2010/wordprocessingGroup" xmlns:w14="http://schemas.microsoft.com/office/word/2010/wordml" xmlns:w="http://schemas.openxmlformats.org/wordprocessingml/2006/main" xmlns:w10="urn:schemas-microsoft-com:office:word" xmlns:wp14="http://schemas.microsoft.com/office/word/2010/wordprocessingDrawing" xmlns:v="urn:schemas-microsoft-com:vml" xmlns:o="urn:schemas-microsoft-com:office:office" xmlns:mc="http://schemas.openxmlformats.org/markup-compatibility/2006" xmlns:wpc="http://schemas.microsoft.com/office/word/2010/wordprocessingCanvas" xmlns="" val="0"/>
                         </a:ext>
                       </a:extLst>
                     </a:blip>
@@ -10918,6 +10911,7 @@
       <w:r>
         <w:rPr>
           <w:noProof/>
+          <w:lang w:val="ru-RU" w:eastAsia="ru-RU"/>
         </w:rPr>
         <w:lastRenderedPageBreak/>
         <w:drawing>
@@ -10938,10 +10932,10 @@
                     </pic:cNvPicPr>
                   </pic:nvPicPr>
                   <pic:blipFill>
-                    <a:blip r:embed="rId24">
+                    <a:blip r:embed="rId23" cstate="print">
                       <a:extLst>
                         <a:ext uri="{28A0092B-C50C-407E-A947-70E740481C1C}">
-                          <a14:useLocalDpi xmlns:a14="http://schemas.microsoft.com/office/drawing/2010/main" val="0"/>
+                          <a14:useLocalDpi xmlns:a14="http://schemas.microsoft.com/office/drawing/2010/main" xmlns:wps="http://schemas.microsoft.com/office/word/2010/wordprocessingShape" xmlns:wpi="http://schemas.microsoft.com/office/word/2010/wordprocessingInk" xmlns:wpg="http://schemas.microsoft.com/office/word/2010/wordprocessingGroup" xmlns:w14="http://schemas.microsoft.com/office/word/2010/wordml" xmlns:w="http://schemas.openxmlformats.org/wordprocessingml/2006/main" xmlns:w10="urn:schemas-microsoft-com:office:word" xmlns:wp14="http://schemas.microsoft.com/office/word/2010/wordprocessingDrawing" xmlns:v="urn:schemas-microsoft-com:vml" xmlns:o="urn:schemas-microsoft-com:office:office" xmlns:mc="http://schemas.openxmlformats.org/markup-compatibility/2006" xmlns:wpc="http://schemas.microsoft.com/office/word/2010/wordprocessingCanvas" xmlns="" val="0"/>
                         </a:ext>
                       </a:extLst>
                     </a:blip>
@@ -11221,7 +11215,7 @@
 </file>
 
 <file path=word/numbering.xml><?xml version="1.0" encoding="utf-8"?>
-<w:numbering xmlns:wpc="http://schemas.microsoft.com/office/word/2010/wordprocessingCanvas" xmlns:mc="http://schemas.openxmlformats.org/markup-compatibility/2006" xmlns:o="urn:schemas-microsoft-com:office:office" xmlns:r="http://schemas.openxmlformats.org/officeDocument/2006/relationships" xmlns:m="http://schemas.openxmlformats.org/officeDocument/2006/math" xmlns:v="urn:schemas-microsoft-com:vml" xmlns:wp14="http://schemas.microsoft.com/office/word/2010/wordprocessingDrawing" xmlns:wp="http://schemas.openxmlformats.org/drawingml/2006/wordprocessingDrawing" xmlns:w10="urn:schemas-microsoft-com:office:word" xmlns:w="http://schemas.openxmlformats.org/wordprocessingml/2006/main" xmlns:w14="http://schemas.microsoft.com/office/word/2010/wordml" xmlns:wpg="http://schemas.microsoft.com/office/word/2010/wordprocessingGroup" xmlns:wpi="http://schemas.microsoft.com/office/word/2010/wordprocessingInk" xmlns:wne="http://schemas.microsoft.com/office/word/2006/wordml" xmlns:wps="http://schemas.microsoft.com/office/word/2010/wordprocessingShape" mc:Ignorable="w14 wp14">
+<w:numbering xmlns:ve="http://schemas.openxmlformats.org/markup-compatibility/2006" xmlns:o="urn:schemas-microsoft-com:office:office" xmlns:r="http://schemas.openxmlformats.org/officeDocument/2006/relationships" xmlns:m="http://schemas.openxmlformats.org/officeDocument/2006/math" xmlns:v="urn:schemas-microsoft-com:vml" xmlns:wp="http://schemas.openxmlformats.org/drawingml/2006/wordprocessingDrawing" xmlns:w10="urn:schemas-microsoft-com:office:word" xmlns:w="http://schemas.openxmlformats.org/wordprocessingml/2006/main" xmlns:wne="http://schemas.microsoft.com/office/word/2006/wordml">
   <w:abstractNum w:abstractNumId="0">
     <w:nsid w:val="088D2FC2"/>
     <w:multiLevelType w:val="hybridMultilevel"/>
@@ -14826,7 +14820,7 @@
 </file>
 
 <file path=word/styles.xml><?xml version="1.0" encoding="utf-8"?>
-<w:styles xmlns:mc="http://schemas.openxmlformats.org/markup-compatibility/2006" xmlns:r="http://schemas.openxmlformats.org/officeDocument/2006/relationships" xmlns:w="http://schemas.openxmlformats.org/wordprocessingml/2006/main" xmlns:w14="http://schemas.microsoft.com/office/word/2010/wordml" mc:Ignorable="w14">
+<w:styles xmlns:r="http://schemas.openxmlformats.org/officeDocument/2006/relationships" xmlns:w="http://schemas.openxmlformats.org/wordprocessingml/2006/main">
   <w:docDefaults>
     <w:rPrDefault>
       <w:rPr>
@@ -15198,6 +15192,7 @@
     <w:uiPriority w:val="99"/>
     <w:semiHidden/>
     <w:unhideWhenUsed/>
+    <w:qFormat/>
     <w:tblPr>
       <w:tblInd w:w="0" w:type="dxa"/>
       <w:tblCellMar>
@@ -15602,6 +15597,7 @@
     <w:uiPriority w:val="59"/>
     <w:rsid w:val="006B7CB5"/>
     <w:tblPr>
+      <w:tblInd w:w="0" w:type="dxa"/>
       <w:tblBorders>
         <w:top w:val="single" w:sz="4" w:space="0" w:color="auto"/>
         <w:left w:val="single" w:sz="4" w:space="0" w:color="auto"/>
@@ -15610,6 +15606,12 @@
         <w:insideH w:val="single" w:sz="4" w:space="0" w:color="auto"/>
         <w:insideV w:val="single" w:sz="4" w:space="0" w:color="auto"/>
       </w:tblBorders>
+      <w:tblCellMar>
+        <w:top w:w="0" w:type="dxa"/>
+        <w:left w:w="108" w:type="dxa"/>
+        <w:bottom w:w="0" w:type="dxa"/>
+        <w:right w:w="108" w:type="dxa"/>
+      </w:tblCellMar>
     </w:tblPr>
   </w:style>
   <w:style w:type="paragraph" w:styleId="af6">
@@ -16937,7 +16939,7 @@
 </file>
 
 <file path=customXml/itemProps1.xml><?xml version="1.0" encoding="utf-8"?>
-<ds:datastoreItem xmlns:ds="http://schemas.openxmlformats.org/officeDocument/2006/customXml" ds:itemID="{7A48DE81-C0CA-43E4-A27D-CB1FDC0F6117}">
+<ds:datastoreItem xmlns:ds="http://schemas.openxmlformats.org/officeDocument/2006/customXml" ds:itemID="{74C6F3D3-C8C8-4AEE-BD95-24CC6E089F1D}">
   <ds:schemaRefs>
     <ds:schemaRef ds:uri="http://schemas.openxmlformats.org/officeDocument/2006/bibliography"/>
   </ds:schemaRefs>

</xml_diff>